<commit_message>
added used stl elements and distribution of responsibilities to report
</commit_message>
<xml_diff>
--- a/sprawozdanie.docx
+++ b/sprawozdanie.docx
@@ -119,7 +119,6 @@
                 <v:path gradientshapeok="t" o:connecttype="rect"/>
               </v:shapetype>
               <v:shape id="Text Box 1" o:spid="_x0000_s1026" type="#_x0000_t202" style="position:absolute;margin-left:0;margin-top:0;width:2in;height:2in;z-index:251659264;visibility:visible;mso-wrap-style:none;mso-wrap-distance-left:9pt;mso-wrap-distance-top:0;mso-wrap-distance-right:9pt;mso-wrap-distance-bottom:0;mso-position-horizontal:absolute;mso-position-horizontal-relative:text;mso-position-vertical:absolute;mso-position-vertical-relative:text;v-text-anchor:top" o:gfxdata="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" filled="f" stroked="f">
-                <v:fill o:detectmouseclick="t"/>
                 <v:textbox style="mso-fit-shape-to-text:t">
                   <w:txbxContent>
                     <w:p>
@@ -204,254 +203,1465 @@
           <w:sz w:val="36"/>
           <w:szCs w:val="36"/>
         </w:rPr>
+        <w:t>Paweł Kochański</w:t>
+      </w:r>
+    </w:p>
+    <w:p>
+      <w:pPr>
+        <w:rPr>
+          <w:b/>
+          <w:bCs/>
+          <w:sz w:val="36"/>
+          <w:szCs w:val="36"/>
+        </w:rPr>
+      </w:pPr>
+      <w:r>
+        <w:rPr>
+          <w:b/>
+          <w:bCs/>
+          <w:sz w:val="36"/>
+          <w:szCs w:val="36"/>
+        </w:rPr>
+        <w:t>Jakub Proboszcz</w:t>
+      </w:r>
+    </w:p>
+    <w:p>
+      <w:pPr>
+        <w:rPr>
+          <w:b/>
+          <w:bCs/>
+          <w:sz w:val="36"/>
+          <w:szCs w:val="36"/>
+        </w:rPr>
+      </w:pPr>
+    </w:p>
+    <w:p>
+      <w:pPr>
+        <w:rPr>
+          <w:b/>
+          <w:bCs/>
+          <w:sz w:val="36"/>
+          <w:szCs w:val="36"/>
+        </w:rPr>
+      </w:pPr>
+      <w:r>
+        <w:rPr>
+          <w:b/>
+          <w:bCs/>
+          <w:sz w:val="36"/>
+          <w:szCs w:val="36"/>
+        </w:rPr>
+        <w:t>1.</w:t>
+      </w:r>
+      <w:r>
+        <w:rPr>
+          <w:b/>
+          <w:bCs/>
+          <w:sz w:val="36"/>
+          <w:szCs w:val="36"/>
+        </w:rPr>
+        <w:t xml:space="preserve"> </w:t>
+      </w:r>
+      <w:r>
+        <w:rPr>
+          <w:b/>
+          <w:bCs/>
+          <w:sz w:val="36"/>
+          <w:szCs w:val="36"/>
+        </w:rPr>
+        <w:t>Założenia</w:t>
+      </w:r>
+      <w:r>
+        <w:rPr>
+          <w:b/>
+          <w:bCs/>
+          <w:sz w:val="36"/>
+          <w:szCs w:val="36"/>
+        </w:rPr>
+        <w:t xml:space="preserve"> projektu</w:t>
+      </w:r>
+    </w:p>
+    <w:p>
+      <w:pPr>
+        <w:rPr>
+          <w:b/>
+          <w:bCs/>
+          <w:sz w:val="36"/>
+          <w:szCs w:val="36"/>
+        </w:rPr>
+      </w:pPr>
+    </w:p>
+    <w:p>
+      <w:pPr>
+        <w:rPr>
+          <w:b/>
+          <w:bCs/>
+          <w:sz w:val="36"/>
+          <w:szCs w:val="36"/>
+        </w:rPr>
+      </w:pPr>
+      <w:r>
+        <w:rPr>
+          <w:b/>
+          <w:bCs/>
+          <w:sz w:val="36"/>
+          <w:szCs w:val="36"/>
+        </w:rPr>
+        <w:t>2. Hierarchia klas</w:t>
+      </w:r>
+    </w:p>
+    <w:p>
+      <w:pPr>
+        <w:rPr>
+          <w:b/>
+          <w:bCs/>
+          <w:sz w:val="36"/>
+          <w:szCs w:val="36"/>
+        </w:rPr>
+      </w:pPr>
+    </w:p>
+    <w:p>
+      <w:pPr>
+        <w:rPr>
+          <w:b/>
+          <w:bCs/>
+          <w:sz w:val="36"/>
+          <w:szCs w:val="36"/>
+        </w:rPr>
+      </w:pPr>
+      <w:r>
+        <w:rPr>
+          <w:b/>
+          <w:bCs/>
+          <w:sz w:val="36"/>
+          <w:szCs w:val="36"/>
+        </w:rPr>
+        <w:t>3. Opis działania symulacji</w:t>
+      </w:r>
+    </w:p>
+    <w:p>
+      <w:pPr>
+        <w:rPr>
+          <w:b/>
+          <w:bCs/>
+          <w:sz w:val="36"/>
+          <w:szCs w:val="36"/>
+        </w:rPr>
+      </w:pPr>
+    </w:p>
+    <w:p>
+      <w:pPr>
+        <w:rPr>
+          <w:b/>
+          <w:bCs/>
+          <w:sz w:val="36"/>
+          <w:szCs w:val="36"/>
+        </w:rPr>
+      </w:pPr>
+      <w:r>
+        <w:rPr>
+          <w:b/>
+          <w:bCs/>
+          <w:sz w:val="36"/>
+          <w:szCs w:val="36"/>
+        </w:rPr>
+        <w:t>4. Wybrane elementy biblioteki STL</w:t>
+      </w:r>
+    </w:p>
+    <w:p>
+      <w:pPr>
+        <w:rPr>
+          <w:b/>
+          <w:bCs/>
+          <w:sz w:val="36"/>
+          <w:szCs w:val="36"/>
+        </w:rPr>
+      </w:pPr>
+      <w:r>
+        <w:rPr>
+          <w:b/>
+          <w:bCs/>
+          <w:sz w:val="36"/>
+          <w:szCs w:val="36"/>
+        </w:rPr>
+        <w:t xml:space="preserve">Elementy używane do </w:t>
+      </w:r>
+      <w:r>
+        <w:rPr>
+          <w:b/>
+          <w:bCs/>
+          <w:sz w:val="36"/>
+          <w:szCs w:val="36"/>
+        </w:rPr>
+        <w:t xml:space="preserve">obsługi strumieni i </w:t>
+      </w:r>
+      <w:r>
+        <w:rPr>
+          <w:b/>
+          <w:bCs/>
+          <w:sz w:val="36"/>
+          <w:szCs w:val="36"/>
+        </w:rPr>
+        <w:t>komunikacji z użytkownikiem:</w:t>
+      </w:r>
+    </w:p>
+    <w:p>
+      <w:pPr>
+        <w:rPr>
+          <w:sz w:val="36"/>
+          <w:szCs w:val="36"/>
+        </w:rPr>
+      </w:pPr>
+      <w:r>
+        <w:rPr>
+          <w:sz w:val="36"/>
+          <w:szCs w:val="36"/>
+        </w:rPr>
+        <w:t xml:space="preserve">- </w:t>
+      </w:r>
+      <w:r>
+        <w:rPr>
+          <w:b/>
+          <w:bCs/>
+          <w:sz w:val="36"/>
+          <w:szCs w:val="36"/>
+        </w:rPr>
+        <w:t>cerr</w:t>
+      </w:r>
+      <w:r>
+        <w:rPr>
+          <w:sz w:val="36"/>
+          <w:szCs w:val="36"/>
+        </w:rPr>
+        <w:t xml:space="preserve"> – wyjście sta</w:t>
+      </w:r>
+      <w:r>
+        <w:rPr>
+          <w:sz w:val="36"/>
+          <w:szCs w:val="36"/>
+        </w:rPr>
+        <w:t xml:space="preserve">ndardowe błędu użyte do wypisania informacji o </w:t>
+      </w:r>
+      <w:r>
+        <w:rPr>
+          <w:sz w:val="36"/>
+          <w:szCs w:val="36"/>
+        </w:rPr>
+        <w:t>błedach w funkcji main</w:t>
+      </w:r>
+    </w:p>
+    <w:p>
+      <w:pPr>
+        <w:rPr>
+          <w:sz w:val="36"/>
+          <w:szCs w:val="36"/>
+        </w:rPr>
+      </w:pPr>
+      <w:r>
+        <w:rPr>
+          <w:sz w:val="36"/>
+          <w:szCs w:val="36"/>
+        </w:rPr>
+        <w:t xml:space="preserve">- </w:t>
+      </w:r>
+      <w:r>
+        <w:rPr>
+          <w:b/>
+          <w:bCs/>
+          <w:sz w:val="36"/>
+          <w:szCs w:val="36"/>
+        </w:rPr>
+        <w:t>cout</w:t>
+      </w:r>
+      <w:r>
+        <w:rPr>
+          <w:sz w:val="36"/>
+          <w:szCs w:val="36"/>
+        </w:rPr>
+        <w:t xml:space="preserve"> – wyjście standardowe użyt do wypisywania informacji</w:t>
+      </w:r>
+    </w:p>
+    <w:p>
+      <w:pPr>
+        <w:rPr>
+          <w:sz w:val="36"/>
+          <w:szCs w:val="36"/>
+        </w:rPr>
+      </w:pPr>
+      <w:r>
+        <w:rPr>
+          <w:sz w:val="36"/>
+          <w:szCs w:val="36"/>
+        </w:rPr>
+        <w:t xml:space="preserve">- </w:t>
+      </w:r>
+      <w:r>
+        <w:rPr>
+          <w:b/>
+          <w:bCs/>
+          <w:sz w:val="36"/>
+          <w:szCs w:val="36"/>
+        </w:rPr>
+        <w:t>endl</w:t>
+      </w:r>
+      <w:r>
+        <w:rPr>
+          <w:sz w:val="36"/>
+          <w:szCs w:val="36"/>
+        </w:rPr>
+        <w:t xml:space="preserve"> – manipulator przejścia do nowej linii</w:t>
+      </w:r>
+    </w:p>
+    <w:p>
+      <w:pPr>
+        <w:rPr>
+          <w:sz w:val="36"/>
+          <w:szCs w:val="36"/>
+        </w:rPr>
+      </w:pPr>
+      <w:r>
+        <w:rPr>
+          <w:sz w:val="36"/>
+          <w:szCs w:val="36"/>
+        </w:rPr>
+        <w:t xml:space="preserve">- </w:t>
+      </w:r>
+      <w:r>
+        <w:rPr>
+          <w:b/>
+          <w:bCs/>
+          <w:sz w:val="36"/>
+          <w:szCs w:val="36"/>
+        </w:rPr>
+        <w:t>ostream</w:t>
+      </w:r>
+      <w:r>
+        <w:rPr>
+          <w:sz w:val="36"/>
+          <w:szCs w:val="36"/>
+        </w:rPr>
+        <w:t xml:space="preserve"> – do przeładowywania operatorów &lt;&lt;</w:t>
+      </w:r>
+    </w:p>
+    <w:p>
+      <w:pPr>
+        <w:rPr>
+          <w:sz w:val="36"/>
+          <w:szCs w:val="36"/>
+        </w:rPr>
+      </w:pPr>
+      <w:r>
+        <w:rPr>
+          <w:sz w:val="36"/>
+          <w:szCs w:val="36"/>
+        </w:rPr>
+        <w:t xml:space="preserve">- </w:t>
+      </w:r>
+      <w:r>
+        <w:rPr>
+          <w:b/>
+          <w:bCs/>
+          <w:sz w:val="36"/>
+          <w:szCs w:val="36"/>
+        </w:rPr>
+        <w:t>stringstream</w:t>
+      </w:r>
+      <w:r>
+        <w:rPr>
+          <w:sz w:val="36"/>
+          <w:szCs w:val="36"/>
+        </w:rPr>
+        <w:t xml:space="preserve"> – do symulacji wyjścia na potrzeby testów</w:t>
+      </w:r>
+    </w:p>
+    <w:p>
+      <w:pPr>
+        <w:rPr>
+          <w:sz w:val="36"/>
+          <w:szCs w:val="36"/>
+        </w:rPr>
+      </w:pPr>
+      <w:r>
+        <w:rPr>
+          <w:sz w:val="36"/>
+          <w:szCs w:val="36"/>
+        </w:rPr>
+        <w:lastRenderedPageBreak/>
+        <w:t xml:space="preserve">- </w:t>
+      </w:r>
+      <w:r>
+        <w:rPr>
+          <w:b/>
+          <w:bCs/>
+          <w:sz w:val="36"/>
+          <w:szCs w:val="36"/>
+        </w:rPr>
+        <w:t>this_thread::sleep_for</w:t>
+      </w:r>
+      <w:r>
+        <w:rPr>
+          <w:sz w:val="36"/>
+          <w:szCs w:val="36"/>
+        </w:rPr>
+        <w:t xml:space="preserve"> – odczekanie czasu po wypisaniu wiadomości</w:t>
+      </w:r>
+    </w:p>
+    <w:p>
+      <w:pPr>
+        <w:rPr>
+          <w:b/>
+          <w:bCs/>
+          <w:sz w:val="36"/>
+          <w:szCs w:val="36"/>
+        </w:rPr>
+      </w:pPr>
+      <w:r>
+        <w:rPr>
+          <w:b/>
+          <w:bCs/>
+          <w:sz w:val="36"/>
+          <w:szCs w:val="36"/>
+        </w:rPr>
+        <w:t>Elementy użyte do edycji zmiennych tekstowych (string):</w:t>
+      </w:r>
+    </w:p>
+    <w:p>
+      <w:pPr>
+        <w:rPr>
+          <w:sz w:val="36"/>
+          <w:szCs w:val="36"/>
+        </w:rPr>
+      </w:pPr>
+      <w:r>
+        <w:rPr>
+          <w:sz w:val="36"/>
+          <w:szCs w:val="36"/>
+        </w:rPr>
+        <w:t xml:space="preserve">- </w:t>
+      </w:r>
+      <w:r>
+        <w:rPr>
+          <w:b/>
+          <w:bCs/>
+          <w:sz w:val="36"/>
+          <w:szCs w:val="36"/>
+        </w:rPr>
+        <w:t>string</w:t>
+      </w:r>
+      <w:r>
+        <w:rPr>
+          <w:sz w:val="36"/>
+          <w:szCs w:val="36"/>
+        </w:rPr>
+        <w:t xml:space="preserve"> – podstawowy typ zmiennej składającej się z wielu </w:t>
+      </w:r>
+      <w:r>
+        <w:rPr>
+          <w:sz w:val="36"/>
+          <w:szCs w:val="36"/>
+        </w:rPr>
+        <w:t>znaków</w:t>
+      </w:r>
+    </w:p>
+    <w:p>
+      <w:pPr>
+        <w:rPr>
+          <w:sz w:val="36"/>
+          <w:szCs w:val="36"/>
+        </w:rPr>
+      </w:pPr>
+      <w:r>
+        <w:rPr>
+          <w:sz w:val="36"/>
+          <w:szCs w:val="36"/>
+        </w:rPr>
+        <w:t xml:space="preserve">- </w:t>
+      </w:r>
+      <w:r>
+        <w:rPr>
+          <w:b/>
+          <w:bCs/>
+          <w:sz w:val="36"/>
+          <w:szCs w:val="36"/>
+        </w:rPr>
+        <w:t>stoi</w:t>
+      </w:r>
+      <w:r>
+        <w:rPr>
+          <w:sz w:val="36"/>
+          <w:szCs w:val="36"/>
+        </w:rPr>
+        <w:t xml:space="preserve"> – konwersja </w:t>
+      </w:r>
+      <w:r>
+        <w:rPr>
+          <w:sz w:val="36"/>
+          <w:szCs w:val="36"/>
+        </w:rPr>
+        <w:t>ciągu znaków</w:t>
+      </w:r>
+      <w:r>
+        <w:rPr>
+          <w:sz w:val="36"/>
+          <w:szCs w:val="36"/>
+        </w:rPr>
+        <w:t xml:space="preserve"> na </w:t>
+      </w:r>
+      <w:r>
+        <w:rPr>
+          <w:sz w:val="36"/>
+          <w:szCs w:val="36"/>
+        </w:rPr>
+        <w:t>liczbę całkowitą</w:t>
+      </w:r>
+    </w:p>
+    <w:p>
+      <w:pPr>
+        <w:rPr>
+          <w:sz w:val="36"/>
+          <w:szCs w:val="36"/>
+        </w:rPr>
+      </w:pPr>
+      <w:r>
+        <w:rPr>
+          <w:sz w:val="36"/>
+          <w:szCs w:val="36"/>
+        </w:rPr>
+        <w:t xml:space="preserve">- </w:t>
+      </w:r>
+      <w:r>
+        <w:rPr>
+          <w:b/>
+          <w:bCs/>
+          <w:sz w:val="36"/>
+          <w:szCs w:val="36"/>
+        </w:rPr>
+        <w:t>to_string</w:t>
+      </w:r>
+      <w:r>
+        <w:rPr>
+          <w:sz w:val="36"/>
+          <w:szCs w:val="36"/>
+        </w:rPr>
+        <w:t xml:space="preserve"> – konwersja zmiennej na ciąg znaków</w:t>
+      </w:r>
+    </w:p>
+    <w:p>
+      <w:pPr>
+        <w:rPr>
+          <w:sz w:val="36"/>
+          <w:szCs w:val="36"/>
+        </w:rPr>
+      </w:pPr>
+      <w:r>
+        <w:rPr>
+          <w:sz w:val="36"/>
+          <w:szCs w:val="36"/>
+        </w:rPr>
+        <w:t xml:space="preserve">- </w:t>
+      </w:r>
+      <w:r>
+        <w:rPr>
+          <w:b/>
+          <w:bCs/>
+          <w:sz w:val="36"/>
+          <w:szCs w:val="36"/>
+        </w:rPr>
+        <w:t>string::npos</w:t>
+      </w:r>
+      <w:r>
+        <w:rPr>
+          <w:sz w:val="36"/>
+          <w:szCs w:val="36"/>
+        </w:rPr>
+        <w:t xml:space="preserve"> – pokazuje że nie znaleziono danych znaków w danym ciągu znaków</w:t>
+      </w:r>
+    </w:p>
+    <w:p>
+      <w:pPr>
+        <w:rPr>
+          <w:b/>
+          <w:bCs/>
+          <w:sz w:val="36"/>
+          <w:szCs w:val="36"/>
+        </w:rPr>
+      </w:pPr>
+      <w:r>
+        <w:rPr>
+          <w:b/>
+          <w:bCs/>
+          <w:sz w:val="36"/>
+          <w:szCs w:val="36"/>
+        </w:rPr>
+        <w:t>Klasy bazowe wyjątków:</w:t>
+      </w:r>
+    </w:p>
+    <w:p>
+      <w:pPr>
+        <w:ind w:left="708" w:hanging="708"/>
+        <w:rPr>
+          <w:sz w:val="36"/>
+          <w:szCs w:val="36"/>
+        </w:rPr>
+      </w:pPr>
+      <w:r>
+        <w:rPr>
+          <w:sz w:val="36"/>
+          <w:szCs w:val="36"/>
+        </w:rPr>
+        <w:t xml:space="preserve"> - </w:t>
+      </w:r>
+      <w:r>
+        <w:rPr>
+          <w:b/>
+          <w:bCs/>
+          <w:sz w:val="36"/>
+          <w:szCs w:val="36"/>
+        </w:rPr>
+        <w:t xml:space="preserve">invalid_argument </w:t>
+      </w:r>
+      <w:r>
+        <w:rPr>
+          <w:sz w:val="36"/>
+          <w:szCs w:val="36"/>
+        </w:rPr>
+        <w:t>– niepoprawny argument</w:t>
+      </w:r>
+    </w:p>
+    <w:p>
+      <w:pPr>
+        <w:rPr>
+          <w:sz w:val="36"/>
+          <w:szCs w:val="36"/>
+        </w:rPr>
+      </w:pPr>
+      <w:r>
+        <w:rPr>
+          <w:sz w:val="36"/>
+          <w:szCs w:val="36"/>
+        </w:rPr>
+        <w:t xml:space="preserve">- </w:t>
+      </w:r>
+      <w:r>
+        <w:rPr>
+          <w:b/>
+          <w:bCs/>
+          <w:sz w:val="36"/>
+          <w:szCs w:val="36"/>
+        </w:rPr>
+        <w:t>out_of_range</w:t>
+      </w:r>
+      <w:r>
+        <w:rPr>
+          <w:sz w:val="36"/>
+          <w:szCs w:val="36"/>
+        </w:rPr>
+        <w:t xml:space="preserve"> – poza zasięgiem</w:t>
+      </w:r>
+    </w:p>
+    <w:p>
+      <w:pPr>
+        <w:rPr>
+          <w:sz w:val="36"/>
+          <w:szCs w:val="36"/>
+        </w:rPr>
+      </w:pPr>
+      <w:r>
+        <w:rPr>
+          <w:sz w:val="36"/>
+          <w:szCs w:val="36"/>
+        </w:rPr>
+        <w:t xml:space="preserve">- </w:t>
+      </w:r>
+      <w:r>
+        <w:rPr>
+          <w:b/>
+          <w:bCs/>
+          <w:sz w:val="36"/>
+          <w:szCs w:val="36"/>
+        </w:rPr>
+        <w:t>logic_error</w:t>
+      </w:r>
+      <w:r>
+        <w:rPr>
+          <w:sz w:val="36"/>
+          <w:szCs w:val="36"/>
+        </w:rPr>
+        <w:t xml:space="preserve"> – błąd logiczny</w:t>
+      </w:r>
+    </w:p>
+    <w:p>
+      <w:pPr>
+        <w:rPr>
+          <w:sz w:val="36"/>
+          <w:szCs w:val="36"/>
+        </w:rPr>
+      </w:pPr>
+      <w:r>
+        <w:rPr>
+          <w:sz w:val="36"/>
+          <w:szCs w:val="36"/>
+        </w:rPr>
+        <w:t xml:space="preserve">- </w:t>
+      </w:r>
+      <w:r>
+        <w:rPr>
+          <w:b/>
+          <w:bCs/>
+          <w:sz w:val="36"/>
+          <w:szCs w:val="36"/>
+        </w:rPr>
+        <w:t>exception</w:t>
+      </w:r>
+      <w:r>
+        <w:rPr>
+          <w:sz w:val="36"/>
+          <w:szCs w:val="36"/>
+        </w:rPr>
+        <w:t xml:space="preserve"> – jakikolwiek wyjątek</w:t>
+      </w:r>
+    </w:p>
+    <w:p>
+      <w:pPr>
+        <w:rPr>
+          <w:sz w:val="36"/>
+          <w:szCs w:val="36"/>
+        </w:rPr>
+      </w:pPr>
+      <w:r>
+        <w:rPr>
+          <w:b/>
+          <w:bCs/>
+          <w:sz w:val="36"/>
+          <w:szCs w:val="36"/>
+        </w:rPr>
+        <w:t>Kolekcje obiektów:</w:t>
+      </w:r>
+    </w:p>
+    <w:p>
+      <w:pPr>
+        <w:rPr>
+          <w:sz w:val="36"/>
+          <w:szCs w:val="36"/>
+        </w:rPr>
+      </w:pPr>
+      <w:r>
+        <w:rPr>
+          <w:sz w:val="36"/>
+          <w:szCs w:val="36"/>
+        </w:rPr>
+        <w:t xml:space="preserve">- </w:t>
+      </w:r>
+      <w:r>
+        <w:rPr>
+          <w:b/>
+          <w:bCs/>
+          <w:sz w:val="36"/>
+          <w:szCs w:val="36"/>
+        </w:rPr>
+        <w:t>vector</w:t>
+      </w:r>
+      <w:r>
+        <w:rPr>
+          <w:sz w:val="36"/>
+          <w:szCs w:val="36"/>
+        </w:rPr>
+        <w:t xml:space="preserve"> –</w:t>
+      </w:r>
+      <w:r>
+        <w:rPr>
+          <w:sz w:val="36"/>
+          <w:szCs w:val="36"/>
+        </w:rPr>
+        <w:t xml:space="preserve"> </w:t>
+      </w:r>
+      <w:r>
+        <w:rPr>
+          <w:sz w:val="36"/>
+          <w:szCs w:val="36"/>
+        </w:rPr>
+        <w:t>kolekcja</w:t>
+      </w:r>
+      <w:r>
+        <w:rPr>
+          <w:sz w:val="36"/>
+          <w:szCs w:val="36"/>
+        </w:rPr>
+        <w:t xml:space="preserve"> </w:t>
+      </w:r>
+      <w:r>
+        <w:rPr>
+          <w:sz w:val="36"/>
+          <w:szCs w:val="36"/>
+        </w:rPr>
+        <w:t>przyległych elementów</w:t>
+      </w:r>
+      <w:r>
+        <w:rPr>
+          <w:sz w:val="36"/>
+          <w:szCs w:val="36"/>
+        </w:rPr>
+        <w:t xml:space="preserve"> </w:t>
+      </w:r>
+      <w:r>
+        <w:rPr>
+          <w:sz w:val="36"/>
+          <w:szCs w:val="36"/>
+        </w:rPr>
+        <w:t>w postaci tablicy o zmiennym rozmiarze</w:t>
+      </w:r>
+    </w:p>
+    <w:p>
+      <w:pPr>
+        <w:rPr>
+          <w:sz w:val="36"/>
+          <w:szCs w:val="36"/>
+        </w:rPr>
+      </w:pPr>
+      <w:r>
+        <w:rPr>
+          <w:sz w:val="36"/>
+          <w:szCs w:val="36"/>
+        </w:rPr>
+        <w:t xml:space="preserve">- </w:t>
+      </w:r>
+      <w:r>
+        <w:rPr>
+          <w:b/>
+          <w:bCs/>
+          <w:sz w:val="36"/>
+          <w:szCs w:val="36"/>
+        </w:rPr>
+        <w:t>queue</w:t>
+      </w:r>
+      <w:r>
+        <w:rPr>
+          <w:sz w:val="36"/>
+          <w:szCs w:val="36"/>
+        </w:rPr>
+        <w:t xml:space="preserve"> – kolekcja działająca na zasadzie (first in – first out)</w:t>
+      </w:r>
+    </w:p>
+    <w:p>
+      <w:pPr>
+        <w:rPr>
+          <w:sz w:val="36"/>
+          <w:szCs w:val="36"/>
+        </w:rPr>
+      </w:pPr>
+      <w:r>
+        <w:rPr>
+          <w:sz w:val="36"/>
+          <w:szCs w:val="36"/>
+        </w:rPr>
+        <w:t xml:space="preserve">- </w:t>
+      </w:r>
+      <w:r>
+        <w:rPr>
+          <w:b/>
+          <w:bCs/>
+          <w:sz w:val="36"/>
+          <w:szCs w:val="36"/>
+        </w:rPr>
+        <w:t>deque</w:t>
+      </w:r>
+      <w:r>
+        <w:rPr>
+          <w:sz w:val="36"/>
+          <w:szCs w:val="36"/>
+        </w:rPr>
+        <w:t xml:space="preserve"> – kolekcja pozwalające na łatwe dodanie i usunięcie elementów z początku i końca</w:t>
+      </w:r>
+    </w:p>
+    <w:p>
+      <w:pPr>
+        <w:rPr>
+          <w:sz w:val="36"/>
+          <w:szCs w:val="36"/>
+        </w:rPr>
+      </w:pPr>
+      <w:r>
+        <w:rPr>
+          <w:sz w:val="36"/>
+          <w:szCs w:val="36"/>
+        </w:rPr>
+        <w:t xml:space="preserve">- </w:t>
+      </w:r>
+      <w:r>
+        <w:rPr>
+          <w:b/>
+          <w:bCs/>
+          <w:sz w:val="36"/>
+          <w:szCs w:val="36"/>
+        </w:rPr>
+        <w:t>list</w:t>
+      </w:r>
+      <w:r>
+        <w:rPr>
+          <w:sz w:val="36"/>
+          <w:szCs w:val="36"/>
+        </w:rPr>
+        <w:t xml:space="preserve"> – kolekcja umożliwiająca dodawanie i usuwanie elementów w dowolnym miejscu</w:t>
+      </w:r>
+    </w:p>
+    <w:p>
+      <w:pPr>
+        <w:rPr>
+          <w:sz w:val="36"/>
+          <w:szCs w:val="36"/>
+        </w:rPr>
+      </w:pPr>
+      <w:r>
+        <w:rPr>
+          <w:sz w:val="36"/>
+          <w:szCs w:val="36"/>
+        </w:rPr>
+        <w:t xml:space="preserve">- </w:t>
+      </w:r>
+      <w:r>
+        <w:rPr>
+          <w:b/>
+          <w:bCs/>
+          <w:sz w:val="36"/>
+          <w:szCs w:val="36"/>
+        </w:rPr>
+        <w:t xml:space="preserve">find </w:t>
+      </w:r>
+      <w:r>
+        <w:rPr>
+          <w:sz w:val="36"/>
+          <w:szCs w:val="36"/>
+        </w:rPr>
+        <w:t>– znajdowanie elementu w danej kolekcji</w:t>
+      </w:r>
+    </w:p>
+    <w:p>
+      <w:pPr>
+        <w:rPr>
+          <w:sz w:val="36"/>
+          <w:szCs w:val="36"/>
+        </w:rPr>
+      </w:pPr>
+      <w:r>
+        <w:rPr>
+          <w:sz w:val="36"/>
+          <w:szCs w:val="36"/>
+        </w:rPr>
+        <w:lastRenderedPageBreak/>
+        <w:t xml:space="preserve">- </w:t>
+      </w:r>
+      <w:r>
+        <w:rPr>
+          <w:b/>
+          <w:bCs/>
+          <w:sz w:val="36"/>
+          <w:szCs w:val="36"/>
+        </w:rPr>
+        <w:t xml:space="preserve">find_if </w:t>
+      </w:r>
+      <w:r>
+        <w:rPr>
+          <w:sz w:val="36"/>
+          <w:szCs w:val="36"/>
+        </w:rPr>
+        <w:t xml:space="preserve">– znajdowanie elementu </w:t>
+      </w:r>
+      <w:r>
+        <w:rPr>
+          <w:sz w:val="36"/>
+          <w:szCs w:val="36"/>
+        </w:rPr>
+        <w:t xml:space="preserve">spełniającego dany warunek </w:t>
+      </w:r>
+      <w:r>
+        <w:rPr>
+          <w:sz w:val="36"/>
+          <w:szCs w:val="36"/>
+        </w:rPr>
+        <w:t>w danej kolekcji</w:t>
+      </w:r>
+    </w:p>
+    <w:p>
+      <w:pPr>
+        <w:rPr>
+          <w:b/>
+          <w:bCs/>
+          <w:sz w:val="36"/>
+          <w:szCs w:val="36"/>
+        </w:rPr>
+      </w:pPr>
+      <w:r>
+        <w:rPr>
+          <w:b/>
+          <w:bCs/>
+          <w:sz w:val="36"/>
+          <w:szCs w:val="36"/>
+        </w:rPr>
+        <w:t>Generowanie liczb losowych:</w:t>
+      </w:r>
+    </w:p>
+    <w:p>
+      <w:pPr>
+        <w:rPr>
+          <w:sz w:val="36"/>
+          <w:szCs w:val="36"/>
+        </w:rPr>
+      </w:pPr>
+      <w:r>
+        <w:rPr>
+          <w:sz w:val="36"/>
+          <w:szCs w:val="36"/>
+        </w:rPr>
+        <w:t xml:space="preserve">- </w:t>
+      </w:r>
+      <w:r>
+        <w:rPr>
+          <w:b/>
+          <w:bCs/>
+          <w:sz w:val="36"/>
+          <w:szCs w:val="36"/>
+        </w:rPr>
+        <w:t>chrono::system_clock::now().time_since_epoch().count()</w:t>
+      </w:r>
+      <w:r>
+        <w:rPr>
+          <w:sz w:val="36"/>
+          <w:szCs w:val="36"/>
+        </w:rPr>
+        <w:t xml:space="preserve"> – odliczenie czasu od 1 stycznia 1970 w celu wygenerowania seed’a do generatorów liczb losowych</w:t>
+      </w:r>
+    </w:p>
+    <w:p>
+      <w:pPr>
+        <w:rPr>
+          <w:sz w:val="36"/>
+          <w:szCs w:val="36"/>
+        </w:rPr>
+      </w:pPr>
+      <w:r>
+        <w:rPr>
+          <w:sz w:val="36"/>
+          <w:szCs w:val="36"/>
+        </w:rPr>
+        <w:t xml:space="preserve">- </w:t>
+      </w:r>
+      <w:r>
+        <w:rPr>
+          <w:b/>
+          <w:bCs/>
+          <w:sz w:val="36"/>
+          <w:szCs w:val="36"/>
+        </w:rPr>
+        <w:t>mt19937</w:t>
+      </w:r>
+      <w:r>
+        <w:rPr>
+          <w:sz w:val="36"/>
+          <w:szCs w:val="36"/>
+        </w:rPr>
+        <w:t xml:space="preserve"> – wybrany generator liczb losowych</w:t>
+      </w:r>
+    </w:p>
+    <w:p>
+      <w:pPr>
+        <w:rPr>
+          <w:b/>
+          <w:bCs/>
+          <w:sz w:val="36"/>
+          <w:szCs w:val="36"/>
+        </w:rPr>
+      </w:pPr>
+      <w:r>
+        <w:rPr>
+          <w:b/>
+          <w:bCs/>
+          <w:sz w:val="36"/>
+          <w:szCs w:val="36"/>
+        </w:rPr>
+        <w:t>„</w:t>
+      </w:r>
+      <w:r>
+        <w:rPr>
+          <w:b/>
+          <w:bCs/>
+          <w:sz w:val="36"/>
+          <w:szCs w:val="36"/>
+        </w:rPr>
+        <w:t>Inteligentn</w:t>
+      </w:r>
+      <w:r>
+        <w:rPr>
+          <w:b/>
+          <w:bCs/>
+          <w:sz w:val="36"/>
+          <w:szCs w:val="36"/>
+        </w:rPr>
+        <w:t>e” wskaźniki:</w:t>
+      </w:r>
+    </w:p>
+    <w:p>
+      <w:pPr>
+        <w:rPr>
+          <w:sz w:val="36"/>
+          <w:szCs w:val="36"/>
+        </w:rPr>
+      </w:pPr>
+      <w:r>
+        <w:rPr>
+          <w:sz w:val="36"/>
+          <w:szCs w:val="36"/>
+        </w:rPr>
+        <w:t xml:space="preserve">- </w:t>
+      </w:r>
+      <w:r>
+        <w:rPr>
+          <w:b/>
+          <w:bCs/>
+          <w:sz w:val="36"/>
+          <w:szCs w:val="36"/>
+        </w:rPr>
+        <w:t>shared_ptr</w:t>
+      </w:r>
+      <w:r>
+        <w:rPr>
+          <w:sz w:val="36"/>
+          <w:szCs w:val="36"/>
+        </w:rPr>
+        <w:t xml:space="preserve"> – „</w:t>
+      </w:r>
+      <w:r>
+        <w:rPr>
+          <w:sz w:val="36"/>
+          <w:szCs w:val="36"/>
+        </w:rPr>
+        <w:t>inteligentny</w:t>
+      </w:r>
+      <w:r>
+        <w:rPr>
+          <w:sz w:val="36"/>
+          <w:szCs w:val="36"/>
+        </w:rPr>
+        <w:t>” wskaźnik do danego obiektu mogący występować w wielu miejscach w pamięci</w:t>
+      </w:r>
+    </w:p>
+    <w:p>
+      <w:pPr>
+        <w:rPr>
+          <w:sz w:val="36"/>
+          <w:szCs w:val="36"/>
+        </w:rPr>
+      </w:pPr>
+      <w:r>
+        <w:rPr>
+          <w:sz w:val="36"/>
+          <w:szCs w:val="36"/>
+        </w:rPr>
+        <w:t xml:space="preserve">- </w:t>
+      </w:r>
+      <w:r>
+        <w:rPr>
+          <w:b/>
+          <w:bCs/>
+          <w:sz w:val="36"/>
+          <w:szCs w:val="36"/>
+        </w:rPr>
+        <w:t>make_shared</w:t>
+      </w:r>
+      <w:r>
+        <w:rPr>
+          <w:sz w:val="36"/>
+          <w:szCs w:val="36"/>
+        </w:rPr>
+        <w:t xml:space="preserve"> – tworzy shared_ptr do danego obiektu</w:t>
+      </w:r>
+    </w:p>
+    <w:p>
+      <w:pPr>
+        <w:rPr>
+          <w:sz w:val="36"/>
+          <w:szCs w:val="36"/>
+        </w:rPr>
+      </w:pPr>
+      <w:r>
+        <w:rPr>
+          <w:sz w:val="36"/>
+          <w:szCs w:val="36"/>
+        </w:rPr>
+        <w:t xml:space="preserve">- </w:t>
+      </w:r>
+      <w:r>
+        <w:rPr>
+          <w:b/>
+          <w:bCs/>
+          <w:sz w:val="36"/>
+          <w:szCs w:val="36"/>
+        </w:rPr>
+        <w:t xml:space="preserve">unique_ptr </w:t>
+      </w:r>
+      <w:r>
+        <w:rPr>
+          <w:sz w:val="36"/>
+          <w:szCs w:val="36"/>
+        </w:rPr>
+        <w:t>– „inteligentny” wskaźnik do danego obiektu mogący występować tylko w jednym miejscu w pamięci</w:t>
+      </w:r>
+    </w:p>
+    <w:p>
+      <w:pPr>
+        <w:rPr>
+          <w:sz w:val="36"/>
+          <w:szCs w:val="36"/>
+        </w:rPr>
+      </w:pPr>
+      <w:r>
+        <w:rPr>
+          <w:sz w:val="36"/>
+          <w:szCs w:val="36"/>
+        </w:rPr>
+        <w:t xml:space="preserve">- </w:t>
+      </w:r>
+      <w:r>
+        <w:rPr>
+          <w:b/>
+          <w:bCs/>
+          <w:sz w:val="36"/>
+          <w:szCs w:val="36"/>
+        </w:rPr>
+        <w:t>make_unique</w:t>
+      </w:r>
+      <w:r>
+        <w:rPr>
+          <w:sz w:val="36"/>
+          <w:szCs w:val="36"/>
+        </w:rPr>
+        <w:t xml:space="preserve"> – tworzy unique_ptr do danego obiektu</w:t>
+      </w:r>
+    </w:p>
+    <w:p>
+      <w:pPr>
+        <w:rPr>
+          <w:b/>
+          <w:bCs/>
+          <w:sz w:val="36"/>
+          <w:szCs w:val="36"/>
+        </w:rPr>
+      </w:pPr>
+      <w:r>
+        <w:rPr>
+          <w:sz w:val="36"/>
+          <w:szCs w:val="36"/>
+        </w:rPr>
+        <w:t xml:space="preserve">- </w:t>
+      </w:r>
+      <w:r>
+        <w:rPr>
+          <w:b/>
+          <w:bCs/>
+          <w:sz w:val="36"/>
+          <w:szCs w:val="36"/>
+        </w:rPr>
+        <w:t>move</w:t>
+      </w:r>
+      <w:r>
+        <w:rPr>
+          <w:sz w:val="36"/>
+          <w:szCs w:val="36"/>
+        </w:rPr>
+        <w:t xml:space="preserve"> – przesuwanie unikatowych wskaźników na inne miejsce w pamięci</w:t>
+      </w:r>
+    </w:p>
+    <w:p>
+      <w:pPr>
+        <w:rPr>
+          <w:b/>
+          <w:bCs/>
+          <w:sz w:val="36"/>
+          <w:szCs w:val="36"/>
+        </w:rPr>
+      </w:pPr>
+      <w:r>
+        <w:rPr>
+          <w:b/>
+          <w:bCs/>
+          <w:sz w:val="36"/>
+          <w:szCs w:val="36"/>
+        </w:rPr>
+        <w:t>Zarządzanie plikami:</w:t>
+      </w:r>
+    </w:p>
+    <w:p>
+      <w:pPr>
+        <w:rPr>
+          <w:sz w:val="36"/>
+          <w:szCs w:val="36"/>
+        </w:rPr>
+      </w:pPr>
+      <w:r>
+        <w:rPr>
+          <w:sz w:val="36"/>
+          <w:szCs w:val="36"/>
+        </w:rPr>
+        <w:t xml:space="preserve">- </w:t>
+      </w:r>
+      <w:r>
+        <w:rPr>
+          <w:b/>
+          <w:bCs/>
+          <w:sz w:val="36"/>
+          <w:szCs w:val="36"/>
+        </w:rPr>
+        <w:t>ofstream</w:t>
+      </w:r>
+      <w:r>
+        <w:rPr>
+          <w:sz w:val="36"/>
+          <w:szCs w:val="36"/>
+        </w:rPr>
+        <w:t xml:space="preserve"> – strumień pliku wyjściowego</w:t>
+      </w:r>
+    </w:p>
+    <w:p>
+      <w:pPr>
+        <w:rPr>
+          <w:sz w:val="36"/>
+          <w:szCs w:val="36"/>
+        </w:rPr>
+      </w:pPr>
+      <w:r>
+        <w:rPr>
+          <w:sz w:val="36"/>
+          <w:szCs w:val="36"/>
+        </w:rPr>
+        <w:t xml:space="preserve">- </w:t>
+      </w:r>
+      <w:r>
+        <w:rPr>
+          <w:b/>
+          <w:bCs/>
+          <w:sz w:val="36"/>
+          <w:szCs w:val="36"/>
+        </w:rPr>
+        <w:t>ifstream</w:t>
+      </w:r>
+      <w:r>
+        <w:rPr>
+          <w:sz w:val="36"/>
+          <w:szCs w:val="36"/>
+        </w:rPr>
+        <w:t xml:space="preserve"> – strumień pliku wejściowego</w:t>
+      </w:r>
+    </w:p>
+    <w:p>
+      <w:pPr>
+        <w:rPr>
+          <w:sz w:val="36"/>
+          <w:szCs w:val="36"/>
+        </w:rPr>
+      </w:pPr>
+      <w:r>
+        <w:rPr>
+          <w:sz w:val="36"/>
+          <w:szCs w:val="36"/>
+        </w:rPr>
+        <w:t xml:space="preserve">- </w:t>
+      </w:r>
+      <w:r>
+        <w:rPr>
+          <w:b/>
+          <w:bCs/>
+          <w:sz w:val="36"/>
+          <w:szCs w:val="36"/>
+        </w:rPr>
+        <w:t>getline</w:t>
+      </w:r>
+      <w:r>
+        <w:rPr>
+          <w:sz w:val="36"/>
+          <w:szCs w:val="36"/>
+        </w:rPr>
+        <w:t xml:space="preserve"> – zapisanie linii z pliku wejściowego do zmiennej w programie</w:t>
+      </w:r>
+    </w:p>
+    <w:p>
+      <w:pPr>
+        <w:rPr>
+          <w:sz w:val="36"/>
+          <w:szCs w:val="36"/>
+        </w:rPr>
+      </w:pPr>
+    </w:p>
+    <w:p>
+      <w:pPr>
+        <w:rPr>
+          <w:b/>
+          <w:bCs/>
+          <w:sz w:val="36"/>
+          <w:szCs w:val="36"/>
+        </w:rPr>
+      </w:pPr>
+      <w:r>
+        <w:rPr>
+          <w:b/>
+          <w:bCs/>
+          <w:sz w:val="36"/>
+          <w:szCs w:val="36"/>
+        </w:rPr>
+        <w:t>5. Zdefiniowane sytuacje wyjątkowe i ich obsługa</w:t>
+      </w:r>
+    </w:p>
+    <w:p>
+      <w:pPr>
+        <w:rPr>
+          <w:sz w:val="32"/>
+          <w:szCs w:val="32"/>
+        </w:rPr>
+      </w:pPr>
+      <w:r>
+        <w:rPr>
+          <w:sz w:val="32"/>
+          <w:szCs w:val="32"/>
+        </w:rPr>
+        <w:t>W programie zostały zdefiniowane następujące sytuacje wyjątkowe:</w:t>
+      </w:r>
+    </w:p>
+    <w:p>
+      <w:pPr>
+        <w:rPr>
+          <w:sz w:val="32"/>
+          <w:szCs w:val="32"/>
+        </w:rPr>
+      </w:pPr>
+      <w:r>
+        <w:rPr>
+          <w:sz w:val="32"/>
+          <w:szCs w:val="32"/>
+        </w:rPr>
+        <w:lastRenderedPageBreak/>
+        <w:t xml:space="preserve">- </w:t>
+      </w:r>
+      <w:r>
+        <w:rPr>
+          <w:b/>
+          <w:bCs/>
+          <w:sz w:val="32"/>
+          <w:szCs w:val="32"/>
+        </w:rPr>
+        <w:t>ConversionError</w:t>
+      </w:r>
+    </w:p>
+    <w:p>
+      <w:pPr>
+        <w:rPr>
+          <w:sz w:val="32"/>
+          <w:szCs w:val="32"/>
+        </w:rPr>
+      </w:pPr>
+      <w:r>
+        <w:rPr>
+          <w:sz w:val="32"/>
+          <w:szCs w:val="32"/>
+        </w:rPr>
         <w:tab/>
-        <w:t>Paweł Kochański</w:t>
-      </w:r>
-    </w:p>
-    <w:p>
-      <w:pPr>
-        <w:rPr>
-          <w:b/>
-          <w:bCs/>
-          <w:sz w:val="36"/>
-          <w:szCs w:val="36"/>
-        </w:rPr>
-      </w:pPr>
-      <w:r>
-        <w:rPr>
-          <w:b/>
-          <w:bCs/>
-          <w:sz w:val="36"/>
-          <w:szCs w:val="36"/>
-        </w:rPr>
-        <w:tab/>
-        <w:t>Jakub Proboszcz</w:t>
-      </w:r>
-    </w:p>
-    <w:p>
-      <w:pPr>
-        <w:rPr>
-          <w:b/>
-          <w:bCs/>
-          <w:sz w:val="36"/>
-          <w:szCs w:val="36"/>
-        </w:rPr>
-      </w:pPr>
-    </w:p>
-    <w:p>
-      <w:pPr>
-        <w:rPr>
-          <w:b/>
-          <w:bCs/>
-          <w:sz w:val="36"/>
-          <w:szCs w:val="36"/>
-        </w:rPr>
-      </w:pPr>
-      <w:r>
-        <w:rPr>
-          <w:b/>
-          <w:bCs/>
-          <w:sz w:val="36"/>
-          <w:szCs w:val="36"/>
-        </w:rPr>
-        <w:t>1.</w:t>
-      </w:r>
-      <w:r>
-        <w:rPr>
-          <w:b/>
-          <w:bCs/>
-          <w:sz w:val="36"/>
-          <w:szCs w:val="36"/>
-        </w:rPr>
-        <w:t xml:space="preserve"> </w:t>
-      </w:r>
-      <w:r>
-        <w:rPr>
-          <w:b/>
-          <w:bCs/>
-          <w:sz w:val="36"/>
-          <w:szCs w:val="36"/>
-        </w:rPr>
-        <w:t>Założenia</w:t>
-      </w:r>
-      <w:r>
-        <w:rPr>
-          <w:b/>
-          <w:bCs/>
-          <w:sz w:val="36"/>
-          <w:szCs w:val="36"/>
-        </w:rPr>
-        <w:t xml:space="preserve"> projektu</w:t>
-      </w:r>
-    </w:p>
-    <w:p>
-      <w:pPr>
-        <w:rPr>
-          <w:b/>
-          <w:bCs/>
-          <w:sz w:val="36"/>
-          <w:szCs w:val="36"/>
-        </w:rPr>
-      </w:pPr>
-    </w:p>
-    <w:p>
-      <w:pPr>
-        <w:rPr>
-          <w:b/>
-          <w:bCs/>
-          <w:sz w:val="36"/>
-          <w:szCs w:val="36"/>
-        </w:rPr>
-      </w:pPr>
-      <w:r>
-        <w:rPr>
-          <w:b/>
-          <w:bCs/>
-          <w:sz w:val="36"/>
-          <w:szCs w:val="36"/>
-        </w:rPr>
-        <w:t>2. Hierarchia klas</w:t>
-      </w:r>
-    </w:p>
-    <w:p>
-      <w:pPr>
-        <w:rPr>
-          <w:b/>
-          <w:bCs/>
-          <w:sz w:val="36"/>
-          <w:szCs w:val="36"/>
-        </w:rPr>
-      </w:pPr>
-    </w:p>
-    <w:p>
-      <w:pPr>
-        <w:rPr>
-          <w:b/>
-          <w:bCs/>
-          <w:sz w:val="36"/>
-          <w:szCs w:val="36"/>
-        </w:rPr>
-      </w:pPr>
-      <w:r>
-        <w:rPr>
-          <w:b/>
-          <w:bCs/>
-          <w:sz w:val="36"/>
-          <w:szCs w:val="36"/>
-        </w:rPr>
-        <w:t>3. Opis działania symulacji</w:t>
-      </w:r>
-    </w:p>
-    <w:p>
-      <w:pPr>
-        <w:rPr>
-          <w:b/>
-          <w:bCs/>
-          <w:sz w:val="36"/>
-          <w:szCs w:val="36"/>
-        </w:rPr>
-      </w:pPr>
-    </w:p>
-    <w:p>
-      <w:pPr>
-        <w:rPr>
-          <w:b/>
-          <w:bCs/>
-          <w:sz w:val="36"/>
-          <w:szCs w:val="36"/>
-        </w:rPr>
-      </w:pPr>
-      <w:r>
-        <w:rPr>
-          <w:b/>
-          <w:bCs/>
-          <w:sz w:val="36"/>
-          <w:szCs w:val="36"/>
-        </w:rPr>
-        <w:t>4. Wybrane elementy biblioteki STL</w:t>
-      </w:r>
-    </w:p>
-    <w:p>
-      <w:pPr>
-        <w:rPr>
-          <w:b/>
-          <w:bCs/>
-          <w:sz w:val="36"/>
-          <w:szCs w:val="36"/>
-        </w:rPr>
-      </w:pPr>
-    </w:p>
-    <w:p>
-      <w:pPr>
-        <w:rPr>
-          <w:b/>
-          <w:bCs/>
-          <w:sz w:val="36"/>
-          <w:szCs w:val="36"/>
-        </w:rPr>
-      </w:pPr>
-      <w:r>
-        <w:rPr>
-          <w:b/>
-          <w:bCs/>
-          <w:sz w:val="36"/>
-          <w:szCs w:val="36"/>
-        </w:rPr>
-        <w:t>5. Zdefiniowane sytuacje wyjątkowe i ich obsługa</w:t>
-      </w:r>
-    </w:p>
-    <w:p>
-      <w:pPr>
-        <w:rPr>
-          <w:sz w:val="32"/>
-          <w:szCs w:val="32"/>
-        </w:rPr>
-      </w:pPr>
-      <w:r>
-        <w:rPr>
-          <w:sz w:val="32"/>
-          <w:szCs w:val="32"/>
-        </w:rPr>
-        <w:t>W programie zostały zdefiniowane następujące sytuacje wyjątkowe:</w:t>
-      </w:r>
-    </w:p>
-    <w:p>
-      <w:pPr>
-        <w:rPr>
-          <w:sz w:val="32"/>
-          <w:szCs w:val="32"/>
-        </w:rPr>
-      </w:pPr>
-      <w:r>
-        <w:rPr>
-          <w:sz w:val="32"/>
-          <w:szCs w:val="32"/>
-        </w:rPr>
-        <w:t xml:space="preserve">- </w:t>
-      </w:r>
-      <w:r>
-        <w:rPr>
-          <w:b/>
-          <w:bCs/>
-          <w:sz w:val="32"/>
-          <w:szCs w:val="32"/>
-        </w:rPr>
-        <w:t>ConversionError</w:t>
-      </w:r>
-    </w:p>
-    <w:p>
-      <w:pPr>
-        <w:rPr>
-          <w:sz w:val="32"/>
-          <w:szCs w:val="32"/>
-        </w:rPr>
-      </w:pPr>
-      <w:r>
-        <w:rPr>
-          <w:sz w:val="32"/>
-          <w:szCs w:val="32"/>
-        </w:rPr>
-        <w:tab/>
         <w:t xml:space="preserve">- </w:t>
       </w:r>
       <w:r>
@@ -521,7 +1731,6 @@
           <w:sz w:val="32"/>
           <w:szCs w:val="32"/>
         </w:rPr>
-        <w:lastRenderedPageBreak/>
         <w:t xml:space="preserve">- </w:t>
       </w:r>
       <w:r>
@@ -874,6 +2083,7 @@
           <w:sz w:val="32"/>
           <w:szCs w:val="32"/>
         </w:rPr>
+        <w:lastRenderedPageBreak/>
         <w:t>- próba ustawienia pełnej długości gry na krótszą od bazowej długości gry</w:t>
       </w:r>
     </w:p>
@@ -931,17 +2141,409 @@
           <w:sz w:val="32"/>
           <w:szCs w:val="32"/>
         </w:rPr>
+        <w:t xml:space="preserve">- </w:t>
+      </w:r>
+      <w:r>
+        <w:rPr>
+          <w:b/>
+          <w:bCs/>
+          <w:sz w:val="32"/>
+          <w:szCs w:val="32"/>
+        </w:rPr>
+        <w:t>InvalidLength</w:t>
+      </w:r>
+    </w:p>
+    <w:p>
+      <w:pPr>
+        <w:rPr>
+          <w:sz w:val="32"/>
+          <w:szCs w:val="32"/>
+        </w:rPr>
+      </w:pPr>
+      <w:r>
+        <w:rPr>
+          <w:b/>
+          <w:bCs/>
+          <w:sz w:val="32"/>
+          <w:szCs w:val="32"/>
+        </w:rPr>
+        <w:tab/>
+      </w:r>
+      <w:r>
+        <w:rPr>
+          <w:sz w:val="32"/>
+          <w:szCs w:val="32"/>
+        </w:rPr>
+        <w:t>- próba ustawienia długości gry na 0</w:t>
+      </w:r>
+    </w:p>
+    <w:p>
+      <w:pPr>
+        <w:rPr>
+          <w:b/>
+          <w:bCs/>
+          <w:sz w:val="32"/>
+          <w:szCs w:val="32"/>
+        </w:rPr>
+      </w:pPr>
+      <w:r>
+        <w:rPr>
+          <w:sz w:val="32"/>
+          <w:szCs w:val="32"/>
+        </w:rPr>
+        <w:t xml:space="preserve">- </w:t>
+      </w:r>
+      <w:r>
+        <w:rPr>
+          <w:b/>
+          <w:bCs/>
+          <w:sz w:val="32"/>
+          <w:szCs w:val="32"/>
+        </w:rPr>
+        <w:t>InvalidPrice</w:t>
+      </w:r>
+    </w:p>
+    <w:p>
+      <w:pPr>
+        <w:ind w:left="708"/>
+        <w:rPr>
+          <w:sz w:val="32"/>
+          <w:szCs w:val="32"/>
+        </w:rPr>
+      </w:pPr>
+      <w:r>
+        <w:rPr>
+          <w:sz w:val="32"/>
+          <w:szCs w:val="32"/>
+        </w:rPr>
+        <w:t>- próba ustawienia ceny na nieodpowiednią wartość (ujemna wartość, ujemna liczba groszy, liczba groszy przekraczająca 100)</w:t>
+      </w:r>
+    </w:p>
+    <w:p>
+      <w:pPr>
+        <w:rPr>
+          <w:b/>
+          <w:bCs/>
+          <w:sz w:val="32"/>
+          <w:szCs w:val="32"/>
+        </w:rPr>
+      </w:pPr>
+      <w:r>
+        <w:rPr>
+          <w:sz w:val="32"/>
+          <w:szCs w:val="32"/>
+        </w:rPr>
+        <w:t xml:space="preserve">- </w:t>
+      </w:r>
+      <w:r>
+        <w:rPr>
+          <w:b/>
+          <w:bCs/>
+          <w:sz w:val="32"/>
+          <w:szCs w:val="32"/>
+        </w:rPr>
+        <w:t>InvalidProducer</w:t>
+      </w:r>
+    </w:p>
+    <w:p>
+      <w:pPr>
+        <w:ind w:left="708"/>
+        <w:rPr>
+          <w:sz w:val="32"/>
+          <w:szCs w:val="32"/>
+        </w:rPr>
+      </w:pPr>
+      <w:r>
+        <w:rPr>
+          <w:sz w:val="32"/>
+          <w:szCs w:val="32"/>
+        </w:rPr>
+        <w:t>- próba dodania gry wyprodukowanej przez innego producenta do bazy danych producenta</w:t>
+      </w:r>
+    </w:p>
+    <w:p>
+      <w:pPr>
+        <w:rPr>
+          <w:b/>
+          <w:bCs/>
+          <w:sz w:val="32"/>
+          <w:szCs w:val="32"/>
+        </w:rPr>
+      </w:pPr>
+      <w:r>
+        <w:rPr>
+          <w:sz w:val="32"/>
+          <w:szCs w:val="32"/>
+        </w:rPr>
+        <w:t xml:space="preserve">- </w:t>
+      </w:r>
+      <w:r>
+        <w:rPr>
+          <w:b/>
+          <w:bCs/>
+          <w:sz w:val="32"/>
+          <w:szCs w:val="32"/>
+        </w:rPr>
+        <w:t>InvalidTester</w:t>
+      </w:r>
+      <w:r>
+        <w:rPr>
+          <w:b/>
+          <w:bCs/>
+          <w:sz w:val="32"/>
+          <w:szCs w:val="32"/>
+        </w:rPr>
+        <w:t>s</w:t>
+      </w:r>
+      <w:r>
+        <w:rPr>
+          <w:b/>
+          <w:bCs/>
+          <w:sz w:val="32"/>
+          <w:szCs w:val="32"/>
+        </w:rPr>
+        <w:t>Amount</w:t>
+      </w:r>
+    </w:p>
+    <w:p>
+      <w:pPr>
+        <w:ind w:left="708"/>
+        <w:rPr>
+          <w:sz w:val="32"/>
+          <w:szCs w:val="32"/>
+        </w:rPr>
+      </w:pPr>
+      <w:r>
+        <w:rPr>
+          <w:sz w:val="32"/>
+          <w:szCs w:val="32"/>
+        </w:rPr>
+        <w:t>- próba ustawienia minimalnej liczby testerów wymaganej do przetestowania danej gry na 0</w:t>
+      </w:r>
+      <w:r>
+        <w:rPr>
+          <w:sz w:val="32"/>
+          <w:szCs w:val="32"/>
+        </w:rPr>
+        <w:t>, bądź próba ustawienia maksymalnej liczby testerów na mniejszą od minimalnej</w:t>
+      </w:r>
+    </w:p>
+    <w:p>
+      <w:pPr>
+        <w:rPr>
+          <w:b/>
+          <w:bCs/>
+          <w:sz w:val="32"/>
+          <w:szCs w:val="32"/>
+        </w:rPr>
+      </w:pPr>
+      <w:r>
+        <w:rPr>
+          <w:sz w:val="32"/>
+          <w:szCs w:val="32"/>
+        </w:rPr>
+        <w:t xml:space="preserve">- </w:t>
+      </w:r>
+      <w:r>
+        <w:rPr>
+          <w:b/>
+          <w:bCs/>
+          <w:sz w:val="32"/>
+          <w:szCs w:val="32"/>
+        </w:rPr>
+        <w:t>InvalidTitle</w:t>
+      </w:r>
+    </w:p>
+    <w:p>
+      <w:pPr>
+        <w:ind w:left="708"/>
+        <w:rPr>
+          <w:sz w:val="32"/>
+          <w:szCs w:val="32"/>
+        </w:rPr>
+      </w:pPr>
+      <w:r>
+        <w:rPr>
+          <w:sz w:val="32"/>
+          <w:szCs w:val="32"/>
+        </w:rPr>
+        <w:t>-</w:t>
+      </w:r>
+      <w:r>
+        <w:rPr>
+          <w:sz w:val="32"/>
+          <w:szCs w:val="32"/>
+        </w:rPr>
+        <w:t xml:space="preserve"> próba ustawienia tytułu gry na składający się wyłącznie z whitespace’ów</w:t>
+      </w:r>
+    </w:p>
+    <w:p>
+      <w:pPr>
+        <w:rPr>
+          <w:b/>
+          <w:bCs/>
+          <w:sz w:val="32"/>
+          <w:szCs w:val="32"/>
+        </w:rPr>
+      </w:pPr>
+      <w:r>
+        <w:rPr>
+          <w:sz w:val="32"/>
+          <w:szCs w:val="32"/>
+        </w:rPr>
+        <w:t xml:space="preserve">- </w:t>
+      </w:r>
+      <w:r>
+        <w:rPr>
+          <w:b/>
+          <w:bCs/>
+          <w:sz w:val="32"/>
+          <w:szCs w:val="32"/>
+        </w:rPr>
+        <w:t>NoGamesUntestedError</w:t>
+      </w:r>
+    </w:p>
+    <w:p>
+      <w:pPr>
+        <w:rPr>
+          <w:sz w:val="32"/>
+          <w:szCs w:val="32"/>
+        </w:rPr>
+      </w:pPr>
+      <w:r>
+        <w:rPr>
+          <w:b/>
+          <w:bCs/>
+          <w:sz w:val="32"/>
+          <w:szCs w:val="32"/>
+        </w:rPr>
+        <w:tab/>
+      </w:r>
+      <w:r>
+        <w:rPr>
+          <w:sz w:val="32"/>
+          <w:szCs w:val="32"/>
+        </w:rPr>
+        <w:t>- próba pobrania gry do testów, gdy żadna nie jest dostępna.</w:t>
+      </w:r>
+    </w:p>
+    <w:p>
+      <w:pPr>
+        <w:rPr>
+          <w:b/>
+          <w:bCs/>
+          <w:sz w:val="32"/>
+          <w:szCs w:val="32"/>
+        </w:rPr>
+      </w:pPr>
+      <w:r>
+        <w:rPr>
+          <w:sz w:val="32"/>
+          <w:szCs w:val="32"/>
+        </w:rPr>
+        <w:t xml:space="preserve">- </w:t>
+      </w:r>
+      <w:r>
+        <w:rPr>
+          <w:b/>
+          <w:bCs/>
+          <w:sz w:val="32"/>
+          <w:szCs w:val="32"/>
+        </w:rPr>
+        <w:t>TestingEndedError</w:t>
+      </w:r>
+    </w:p>
+    <w:p>
+      <w:pPr>
+        <w:rPr>
+          <w:sz w:val="32"/>
+          <w:szCs w:val="32"/>
+        </w:rPr>
+      </w:pPr>
+      <w:r>
+        <w:rPr>
+          <w:b/>
+          <w:bCs/>
+          <w:sz w:val="32"/>
+          <w:szCs w:val="32"/>
+        </w:rPr>
+        <w:tab/>
+      </w:r>
+      <w:r>
+        <w:rPr>
+          <w:sz w:val="32"/>
+          <w:szCs w:val="32"/>
+        </w:rPr>
+        <w:t>- próba modyfikacji rekordu przetestowanej gry</w:t>
+      </w:r>
+    </w:p>
+    <w:p>
+      <w:pPr>
+        <w:rPr>
+          <w:b/>
+          <w:bCs/>
+          <w:sz w:val="32"/>
+          <w:szCs w:val="32"/>
+        </w:rPr>
+      </w:pPr>
+      <w:r>
+        <w:rPr>
+          <w:sz w:val="32"/>
+          <w:szCs w:val="32"/>
+        </w:rPr>
+        <w:t xml:space="preserve">- </w:t>
+      </w:r>
+      <w:r>
+        <w:rPr>
+          <w:b/>
+          <w:bCs/>
+          <w:sz w:val="32"/>
+          <w:szCs w:val="32"/>
+        </w:rPr>
+        <w:t>TestingNotEndedError</w:t>
+      </w:r>
+    </w:p>
+    <w:p>
+      <w:pPr>
+        <w:ind w:left="708"/>
+        <w:rPr>
+          <w:sz w:val="32"/>
+          <w:szCs w:val="32"/>
+        </w:rPr>
+      </w:pPr>
+      <w:r>
+        <w:rPr>
+          <w:sz w:val="32"/>
+          <w:szCs w:val="32"/>
+        </w:rPr>
         <w:lastRenderedPageBreak/>
-        <w:t xml:space="preserve">- </w:t>
-      </w:r>
-      <w:r>
-        <w:rPr>
-          <w:b/>
-          <w:bCs/>
-          <w:sz w:val="32"/>
-          <w:szCs w:val="32"/>
-        </w:rPr>
-        <w:t>InvalidLength</w:t>
+        <w:t>- próba ustawienia końcowych parametrów nie w pełni przetestowanej gry</w:t>
+      </w:r>
+    </w:p>
+    <w:p>
+      <w:pPr>
+        <w:rPr>
+          <w:b/>
+          <w:bCs/>
+          <w:sz w:val="32"/>
+          <w:szCs w:val="32"/>
+        </w:rPr>
+      </w:pPr>
+      <w:r>
+        <w:rPr>
+          <w:sz w:val="32"/>
+          <w:szCs w:val="32"/>
+        </w:rPr>
+        <w:t xml:space="preserve">- </w:t>
+      </w:r>
+      <w:r>
+        <w:rPr>
+          <w:b/>
+          <w:bCs/>
+          <w:sz w:val="32"/>
+          <w:szCs w:val="32"/>
+        </w:rPr>
+        <w:t>ZeroException</w:t>
       </w:r>
     </w:p>
     <w:p>
@@ -965,563 +2567,787 @@
           <w:sz w:val="32"/>
           <w:szCs w:val="32"/>
         </w:rPr>
-        <w:t>- próba ustawienia długości gry na 0</w:t>
-      </w:r>
-    </w:p>
-    <w:p>
-      <w:pPr>
-        <w:rPr>
-          <w:b/>
-          <w:bCs/>
-          <w:sz w:val="32"/>
-          <w:szCs w:val="32"/>
-        </w:rPr>
-      </w:pPr>
-      <w:r>
-        <w:rPr>
-          <w:sz w:val="32"/>
-          <w:szCs w:val="32"/>
-        </w:rPr>
-        <w:t xml:space="preserve">- </w:t>
-      </w:r>
-      <w:r>
-        <w:rPr>
-          <w:b/>
-          <w:bCs/>
-          <w:sz w:val="32"/>
-          <w:szCs w:val="32"/>
-        </w:rPr>
-        <w:t>InvalidPrice</w:t>
-      </w:r>
-    </w:p>
-    <w:p>
-      <w:pPr>
-        <w:ind w:left="708"/>
-        <w:rPr>
-          <w:sz w:val="32"/>
-          <w:szCs w:val="32"/>
-        </w:rPr>
-      </w:pPr>
-      <w:r>
-        <w:rPr>
-          <w:sz w:val="32"/>
-          <w:szCs w:val="32"/>
-        </w:rPr>
-        <w:t>- próba ustawienia ceny na nieodpowiednią wartość (ujemna wartość, ujemna liczba groszy, liczba groszy przekraczająca 100)</w:t>
-      </w:r>
-    </w:p>
-    <w:p>
-      <w:pPr>
-        <w:rPr>
-          <w:b/>
-          <w:bCs/>
-          <w:sz w:val="32"/>
-          <w:szCs w:val="32"/>
-        </w:rPr>
-      </w:pPr>
-      <w:r>
-        <w:rPr>
-          <w:sz w:val="32"/>
-          <w:szCs w:val="32"/>
-        </w:rPr>
-        <w:t xml:space="preserve">- </w:t>
-      </w:r>
-      <w:r>
-        <w:rPr>
-          <w:b/>
-          <w:bCs/>
-          <w:sz w:val="32"/>
-          <w:szCs w:val="32"/>
-        </w:rPr>
-        <w:t>InvalidProducer</w:t>
-      </w:r>
-    </w:p>
-    <w:p>
-      <w:pPr>
-        <w:ind w:left="708"/>
-        <w:rPr>
-          <w:sz w:val="32"/>
-          <w:szCs w:val="32"/>
-        </w:rPr>
-      </w:pPr>
-      <w:r>
-        <w:rPr>
-          <w:sz w:val="32"/>
-          <w:szCs w:val="32"/>
-        </w:rPr>
-        <w:t>- próba dodania gry wyprodukowanej przez innego producenta do bazy danych producenta</w:t>
-      </w:r>
-    </w:p>
-    <w:p>
-      <w:pPr>
-        <w:rPr>
-          <w:b/>
-          <w:bCs/>
-          <w:sz w:val="32"/>
-          <w:szCs w:val="32"/>
-        </w:rPr>
-      </w:pPr>
-      <w:r>
-        <w:rPr>
-          <w:sz w:val="32"/>
-          <w:szCs w:val="32"/>
-        </w:rPr>
-        <w:t xml:space="preserve">- </w:t>
-      </w:r>
-      <w:r>
-        <w:rPr>
-          <w:b/>
-          <w:bCs/>
-          <w:sz w:val="32"/>
-          <w:szCs w:val="32"/>
-        </w:rPr>
-        <w:t>InvalidTester</w:t>
-      </w:r>
-      <w:r>
-        <w:rPr>
-          <w:b/>
-          <w:bCs/>
-          <w:sz w:val="32"/>
-          <w:szCs w:val="32"/>
-        </w:rPr>
-        <w:t>s</w:t>
-      </w:r>
-      <w:r>
-        <w:rPr>
-          <w:b/>
-          <w:bCs/>
-          <w:sz w:val="32"/>
-          <w:szCs w:val="32"/>
-        </w:rPr>
-        <w:t>Amount</w:t>
-      </w:r>
-    </w:p>
-    <w:p>
-      <w:pPr>
-        <w:ind w:left="708"/>
-        <w:rPr>
-          <w:sz w:val="32"/>
-          <w:szCs w:val="32"/>
-        </w:rPr>
-      </w:pPr>
-      <w:r>
-        <w:rPr>
-          <w:sz w:val="32"/>
-          <w:szCs w:val="32"/>
-        </w:rPr>
-        <w:t>- próba ustawienia minimalnej liczby testerów wymaganej do przetestowania danej gry na 0</w:t>
-      </w:r>
-      <w:r>
-        <w:rPr>
-          <w:sz w:val="32"/>
-          <w:szCs w:val="32"/>
-        </w:rPr>
-        <w:t>, bądź próba ustawienia maksymalnej liczby testerów na mniejszą od minimalnej</w:t>
-      </w:r>
-    </w:p>
-    <w:p>
-      <w:pPr>
-        <w:rPr>
-          <w:b/>
-          <w:bCs/>
-          <w:sz w:val="32"/>
-          <w:szCs w:val="32"/>
-        </w:rPr>
-      </w:pPr>
-      <w:r>
-        <w:rPr>
-          <w:sz w:val="32"/>
-          <w:szCs w:val="32"/>
-        </w:rPr>
-        <w:t xml:space="preserve">- </w:t>
-      </w:r>
-      <w:r>
-        <w:rPr>
-          <w:b/>
-          <w:bCs/>
-          <w:sz w:val="32"/>
-          <w:szCs w:val="32"/>
-        </w:rPr>
-        <w:t>InvalidTitle</w:t>
-      </w:r>
-    </w:p>
-    <w:p>
-      <w:pPr>
-        <w:ind w:left="708"/>
-        <w:rPr>
-          <w:sz w:val="32"/>
-          <w:szCs w:val="32"/>
-        </w:rPr>
-      </w:pPr>
-      <w:r>
-        <w:rPr>
-          <w:sz w:val="32"/>
-          <w:szCs w:val="32"/>
-        </w:rPr>
-        <w:t>-</w:t>
-      </w:r>
-      <w:r>
-        <w:rPr>
-          <w:sz w:val="32"/>
-          <w:szCs w:val="32"/>
-        </w:rPr>
-        <w:t xml:space="preserve"> </w:t>
-      </w:r>
-      <w:r>
-        <w:rPr>
-          <w:sz w:val="32"/>
-          <w:szCs w:val="32"/>
-        </w:rPr>
-        <w:t xml:space="preserve">próba ustawienia </w:t>
-      </w:r>
-      <w:r>
-        <w:rPr>
-          <w:sz w:val="32"/>
-          <w:szCs w:val="32"/>
-        </w:rPr>
-        <w:t>tytułu gry</w:t>
-      </w:r>
-      <w:r>
-        <w:rPr>
-          <w:sz w:val="32"/>
-          <w:szCs w:val="32"/>
-        </w:rPr>
-        <w:t xml:space="preserve"> na składając</w:t>
-      </w:r>
-      <w:r>
-        <w:rPr>
-          <w:sz w:val="32"/>
-          <w:szCs w:val="32"/>
-        </w:rPr>
-        <w:t>y</w:t>
-      </w:r>
-      <w:r>
-        <w:rPr>
-          <w:sz w:val="32"/>
-          <w:szCs w:val="32"/>
-        </w:rPr>
-        <w:t xml:space="preserve"> się wyłącznie z whitespace’ów</w:t>
-      </w:r>
-    </w:p>
-    <w:p>
-      <w:pPr>
-        <w:rPr>
-          <w:b/>
-          <w:bCs/>
-          <w:sz w:val="32"/>
-          <w:szCs w:val="32"/>
-        </w:rPr>
-      </w:pPr>
-      <w:r>
-        <w:rPr>
-          <w:sz w:val="32"/>
-          <w:szCs w:val="32"/>
-        </w:rPr>
-        <w:t xml:space="preserve">- </w:t>
-      </w:r>
-      <w:r>
-        <w:rPr>
-          <w:b/>
-          <w:bCs/>
-          <w:sz w:val="32"/>
-          <w:szCs w:val="32"/>
-        </w:rPr>
-        <w:t>NoGamesUntestedError</w:t>
-      </w:r>
-    </w:p>
-    <w:p>
-      <w:pPr>
-        <w:rPr>
-          <w:sz w:val="32"/>
-          <w:szCs w:val="32"/>
-        </w:rPr>
-      </w:pPr>
-      <w:r>
-        <w:rPr>
-          <w:b/>
-          <w:bCs/>
+        <w:t>- próba ustawienia na zero wartości, która nie może być zerem.</w:t>
+      </w:r>
+    </w:p>
+    <w:p>
+      <w:pPr>
+        <w:rPr>
+          <w:sz w:val="32"/>
+          <w:szCs w:val="32"/>
+        </w:rPr>
+      </w:pPr>
+    </w:p>
+    <w:p>
+      <w:pPr>
+        <w:rPr>
+          <w:sz w:val="32"/>
+          <w:szCs w:val="32"/>
+        </w:rPr>
+      </w:pPr>
+      <w:r>
+        <w:rPr>
+          <w:b/>
+          <w:bCs/>
+          <w:sz w:val="32"/>
+          <w:szCs w:val="32"/>
+        </w:rPr>
+        <w:t>Obsługa sytuacji wyjątkowych</w:t>
+      </w:r>
+      <w:r>
+        <w:rPr>
+          <w:sz w:val="32"/>
+          <w:szCs w:val="32"/>
+        </w:rPr>
+        <w:t>:</w:t>
+      </w:r>
+    </w:p>
+    <w:p>
+      <w:pPr>
+        <w:rPr>
+          <w:sz w:val="32"/>
+          <w:szCs w:val="32"/>
+        </w:rPr>
+      </w:pPr>
+      <w:r>
+        <w:rPr>
+          <w:sz w:val="32"/>
+          <w:szCs w:val="32"/>
+        </w:rPr>
+        <w:t xml:space="preserve">Wyjątki są łapane w funkcji przeprowadzającej symulację, wypisywane do pliku i na wyjście standardowe cout po czym zgłaszane jest </w:t>
+      </w:r>
+      <w:r>
+        <w:rPr>
+          <w:b/>
+          <w:bCs/>
+          <w:sz w:val="32"/>
+          <w:szCs w:val="32"/>
+        </w:rPr>
+        <w:t xml:space="preserve">ShutdownException </w:t>
+      </w:r>
+      <w:r>
+        <w:rPr>
+          <w:sz w:val="32"/>
+          <w:szCs w:val="32"/>
+        </w:rPr>
+        <w:t>sygnalizujące ową sytuację wyjątkową dla programu i kończące tym samym symulację wypisując informację o tym na wyjście standardowe cerr.</w:t>
+      </w:r>
+    </w:p>
+    <w:p>
+      <w:pPr>
+        <w:rPr>
+          <w:sz w:val="32"/>
+          <w:szCs w:val="32"/>
+        </w:rPr>
+      </w:pPr>
+      <w:r>
+        <w:rPr>
+          <w:sz w:val="32"/>
+          <w:szCs w:val="32"/>
+        </w:rPr>
+        <w:t xml:space="preserve">Poza tym </w:t>
+      </w:r>
+      <w:r>
+        <w:rPr>
+          <w:b/>
+          <w:bCs/>
+          <w:sz w:val="32"/>
+          <w:szCs w:val="32"/>
+        </w:rPr>
+        <w:t xml:space="preserve">EndOfFileError </w:t>
+      </w:r>
+      <w:r>
+        <w:rPr>
+          <w:sz w:val="32"/>
+          <w:szCs w:val="32"/>
+        </w:rPr>
+        <w:t>jest wykorzystywany przy tworzeniu producentów by zakończyć ich tworzenie bez potrzeby informowania programu o ich ilości.</w:t>
+      </w:r>
+    </w:p>
+    <w:p>
+      <w:pPr>
+        <w:rPr>
+          <w:sz w:val="32"/>
+          <w:szCs w:val="32"/>
+        </w:rPr>
+      </w:pPr>
+      <w:r>
+        <w:rPr>
           <w:sz w:val="32"/>
           <w:szCs w:val="32"/>
         </w:rPr>
         <w:tab/>
       </w:r>
-      <w:r>
-        <w:rPr>
-          <w:sz w:val="32"/>
-          <w:szCs w:val="32"/>
-        </w:rPr>
-        <w:t>- próba pobrania gry do testów, gdy żadna nie jest dostępna.</w:t>
-      </w:r>
-    </w:p>
-    <w:p>
-      <w:pPr>
-        <w:rPr>
-          <w:b/>
-          <w:bCs/>
-          <w:sz w:val="32"/>
-          <w:szCs w:val="32"/>
-        </w:rPr>
-      </w:pPr>
-      <w:r>
-        <w:rPr>
-          <w:sz w:val="32"/>
-          <w:szCs w:val="32"/>
-        </w:rPr>
-        <w:t xml:space="preserve">- </w:t>
-      </w:r>
-      <w:r>
-        <w:rPr>
-          <w:b/>
-          <w:bCs/>
-          <w:sz w:val="32"/>
-          <w:szCs w:val="32"/>
-        </w:rPr>
-        <w:t>TestingEndedError</w:t>
-      </w:r>
-    </w:p>
-    <w:p>
-      <w:pPr>
-        <w:rPr>
-          <w:sz w:val="32"/>
-          <w:szCs w:val="32"/>
-        </w:rPr>
-      </w:pPr>
-      <w:r>
-        <w:rPr>
-          <w:b/>
-          <w:bCs/>
-          <w:sz w:val="32"/>
-          <w:szCs w:val="32"/>
-        </w:rPr>
-        <w:tab/>
-      </w:r>
-      <w:r>
-        <w:rPr>
-          <w:sz w:val="32"/>
-          <w:szCs w:val="32"/>
-        </w:rPr>
-        <w:t>- próba modyfikacji rekordu przetestowanej gry</w:t>
-      </w:r>
-    </w:p>
-    <w:p>
-      <w:pPr>
-        <w:rPr>
-          <w:b/>
-          <w:bCs/>
-          <w:sz w:val="32"/>
-          <w:szCs w:val="32"/>
-        </w:rPr>
-      </w:pPr>
-      <w:r>
-        <w:rPr>
-          <w:sz w:val="32"/>
-          <w:szCs w:val="32"/>
-        </w:rPr>
-        <w:t xml:space="preserve">- </w:t>
-      </w:r>
-      <w:r>
-        <w:rPr>
-          <w:b/>
-          <w:bCs/>
-          <w:sz w:val="32"/>
-          <w:szCs w:val="32"/>
-        </w:rPr>
-        <w:t>TestingNotEndedError</w:t>
-      </w:r>
-    </w:p>
-    <w:p>
-      <w:pPr>
-        <w:ind w:left="708"/>
-        <w:rPr>
-          <w:sz w:val="32"/>
-          <w:szCs w:val="32"/>
-        </w:rPr>
-      </w:pPr>
-      <w:r>
-        <w:rPr>
-          <w:sz w:val="32"/>
-          <w:szCs w:val="32"/>
-        </w:rPr>
-        <w:t>- próba ustawienia końcowych parametrów nie w pełni przetestowanej gry</w:t>
-      </w:r>
-    </w:p>
-    <w:p>
-      <w:pPr>
-        <w:rPr>
-          <w:b/>
-          <w:bCs/>
-          <w:sz w:val="32"/>
-          <w:szCs w:val="32"/>
-        </w:rPr>
-      </w:pPr>
-      <w:r>
-        <w:rPr>
-          <w:sz w:val="32"/>
-          <w:szCs w:val="32"/>
-        </w:rPr>
-        <w:t xml:space="preserve">- </w:t>
-      </w:r>
-      <w:r>
-        <w:rPr>
-          <w:b/>
-          <w:bCs/>
-          <w:sz w:val="32"/>
-          <w:szCs w:val="32"/>
-        </w:rPr>
-        <w:t>ZeroException</w:t>
-      </w:r>
-    </w:p>
-    <w:p>
-      <w:pPr>
-        <w:rPr>
-          <w:sz w:val="32"/>
-          <w:szCs w:val="32"/>
-        </w:rPr>
-      </w:pPr>
-      <w:r>
-        <w:rPr>
-          <w:b/>
-          <w:bCs/>
-          <w:sz w:val="32"/>
-          <w:szCs w:val="32"/>
-        </w:rPr>
-        <w:tab/>
-      </w:r>
-      <w:r>
-        <w:rPr>
-          <w:sz w:val="32"/>
-          <w:szCs w:val="32"/>
-        </w:rPr>
-        <w:t>- próba ustawienia na zero wartości, która nie może być zerem.</w:t>
-      </w:r>
-    </w:p>
-    <w:p>
-      <w:pPr>
-        <w:rPr>
-          <w:sz w:val="32"/>
-          <w:szCs w:val="32"/>
-        </w:rPr>
-      </w:pPr>
-    </w:p>
-    <w:p>
-      <w:pPr>
-        <w:rPr>
-          <w:sz w:val="32"/>
-          <w:szCs w:val="32"/>
-        </w:rPr>
-      </w:pPr>
-      <w:r>
-        <w:rPr>
-          <w:b/>
-          <w:bCs/>
-          <w:sz w:val="32"/>
-          <w:szCs w:val="32"/>
-        </w:rPr>
-        <w:t>Obsługa sytuacji wyjątkowych</w:t>
-      </w:r>
-      <w:r>
-        <w:rPr>
-          <w:sz w:val="32"/>
-          <w:szCs w:val="32"/>
-        </w:rPr>
-        <w:t>:</w:t>
-      </w:r>
-    </w:p>
-    <w:p>
-      <w:pPr>
-        <w:rPr>
-          <w:sz w:val="32"/>
-          <w:szCs w:val="32"/>
-        </w:rPr>
-      </w:pPr>
-      <w:r>
-        <w:rPr>
-          <w:sz w:val="32"/>
-          <w:szCs w:val="32"/>
+    </w:p>
+    <w:p>
+      <w:pPr>
+        <w:rPr>
+          <w:b/>
+          <w:bCs/>
+          <w:sz w:val="36"/>
+          <w:szCs w:val="36"/>
+        </w:rPr>
+      </w:pPr>
+      <w:r>
+        <w:rPr>
+          <w:b/>
+          <w:bCs/>
+          <w:sz w:val="36"/>
+          <w:szCs w:val="36"/>
+        </w:rPr>
+        <w:t>6. Podział obowiązków</w:t>
+      </w:r>
+    </w:p>
+    <w:p>
+      <w:pPr>
+        <w:rPr>
+          <w:b/>
+          <w:bCs/>
+          <w:sz w:val="36"/>
+          <w:szCs w:val="36"/>
+        </w:rPr>
+      </w:pPr>
+      <w:r>
+        <w:rPr>
+          <w:b/>
+          <w:bCs/>
+          <w:sz w:val="36"/>
+          <w:szCs w:val="36"/>
+        </w:rPr>
+        <w:t>Paweł Kochański:</w:t>
+      </w:r>
+    </w:p>
+    <w:p>
+      <w:pPr>
+        <w:rPr>
+          <w:sz w:val="36"/>
+          <w:szCs w:val="36"/>
+        </w:rPr>
+      </w:pPr>
+      <w:r>
+        <w:rPr>
+          <w:sz w:val="36"/>
+          <w:szCs w:val="36"/>
+        </w:rPr>
+        <w:t>Klasy:</w:t>
+      </w:r>
+    </w:p>
+    <w:p>
+      <w:pPr>
+        <w:rPr>
+          <w:sz w:val="36"/>
+          <w:szCs w:val="36"/>
+        </w:rPr>
+      </w:pPr>
+      <w:r>
+        <w:rPr>
+          <w:sz w:val="36"/>
+          <w:szCs w:val="36"/>
+        </w:rPr>
+        <w:t>- Address</w:t>
+      </w:r>
+    </w:p>
+    <w:p>
+      <w:pPr>
+        <w:rPr>
+          <w:sz w:val="36"/>
+          <w:szCs w:val="36"/>
+        </w:rPr>
+      </w:pPr>
+      <w:r>
+        <w:rPr>
+          <w:sz w:val="36"/>
+          <w:szCs w:val="36"/>
+        </w:rPr>
+        <w:t>- Worker</w:t>
+      </w:r>
+    </w:p>
+    <w:p>
+      <w:pPr>
+        <w:rPr>
+          <w:sz w:val="36"/>
+          <w:szCs w:val="36"/>
+        </w:rPr>
+      </w:pPr>
+      <w:r>
+        <w:rPr>
+          <w:sz w:val="36"/>
+          <w:szCs w:val="36"/>
+        </w:rPr>
+        <w:t>- Manager</w:t>
+      </w:r>
+    </w:p>
+    <w:p>
+      <w:pPr>
+        <w:rPr>
+          <w:sz w:val="36"/>
+          <w:szCs w:val="36"/>
+        </w:rPr>
+      </w:pPr>
+      <w:r>
+        <w:rPr>
+          <w:sz w:val="36"/>
+          <w:szCs w:val="36"/>
+        </w:rPr>
+        <w:t>- Tester</w:t>
+      </w:r>
+    </w:p>
+    <w:p>
+      <w:pPr>
+        <w:rPr>
+          <w:sz w:val="36"/>
+          <w:szCs w:val="36"/>
+        </w:rPr>
+      </w:pPr>
+      <w:r>
+        <w:rPr>
+          <w:sz w:val="36"/>
+          <w:szCs w:val="36"/>
+        </w:rPr>
+        <w:t>- TestingCompany</w:t>
+      </w:r>
+    </w:p>
+    <w:p>
+      <w:pPr>
+        <w:rPr>
+          <w:sz w:val="36"/>
+          <w:szCs w:val="36"/>
+        </w:rPr>
+      </w:pPr>
+      <w:r>
+        <w:rPr>
+          <w:sz w:val="36"/>
+          <w:szCs w:val="36"/>
+        </w:rPr>
+        <w:t>- Input</w:t>
+      </w:r>
+      <w:r>
+        <w:rPr>
+          <w:sz w:val="36"/>
+          <w:szCs w:val="36"/>
+        </w:rPr>
+        <w:t>File</w:t>
+      </w:r>
+      <w:r>
+        <w:rPr>
+          <w:sz w:val="36"/>
+          <w:szCs w:val="36"/>
+        </w:rPr>
+        <w:t>Handler</w:t>
+      </w:r>
+    </w:p>
+    <w:p>
+      <w:pPr>
+        <w:rPr>
+          <w:sz w:val="36"/>
+          <w:szCs w:val="36"/>
+        </w:rPr>
+      </w:pPr>
+      <w:r>
+        <w:rPr>
+          <w:sz w:val="36"/>
+          <w:szCs w:val="36"/>
+        </w:rPr>
+        <w:t>- OutputHandler</w:t>
+      </w:r>
+    </w:p>
+    <w:p>
+      <w:pPr>
+        <w:rPr>
+          <w:sz w:val="36"/>
+          <w:szCs w:val="36"/>
+        </w:rPr>
+      </w:pPr>
+      <w:r>
+        <w:rPr>
+          <w:sz w:val="36"/>
+          <w:szCs w:val="36"/>
         </w:rPr>
         <w:lastRenderedPageBreak/>
-        <w:t xml:space="preserve">Wyjątki są łapane w funkcji przeprowadzającej symulację, wypisywane do pliku i na wyjście standardowe cout po czym zgłaszane jest </w:t>
-      </w:r>
-      <w:r>
-        <w:rPr>
-          <w:b/>
-          <w:bCs/>
-          <w:sz w:val="32"/>
-          <w:szCs w:val="32"/>
-        </w:rPr>
-        <w:t xml:space="preserve">ShutdownException </w:t>
-      </w:r>
-      <w:r>
-        <w:rPr>
-          <w:sz w:val="32"/>
-          <w:szCs w:val="32"/>
-        </w:rPr>
-        <w:t>sygnalizujące ową sytuację wyjątkową dla programu i kończące tym samym symulację wypisując informację o tym na wyjście standardowe cerr.</w:t>
-      </w:r>
-    </w:p>
-    <w:p>
-      <w:pPr>
-        <w:rPr>
-          <w:sz w:val="32"/>
-          <w:szCs w:val="32"/>
-        </w:rPr>
-      </w:pPr>
-      <w:r>
-        <w:rPr>
-          <w:sz w:val="32"/>
-          <w:szCs w:val="32"/>
-        </w:rPr>
-        <w:t xml:space="preserve">Poza tym </w:t>
-      </w:r>
-      <w:r>
-        <w:rPr>
-          <w:b/>
-          <w:bCs/>
-          <w:sz w:val="32"/>
-          <w:szCs w:val="32"/>
-        </w:rPr>
-        <w:t xml:space="preserve">EndOfFileError </w:t>
-      </w:r>
-      <w:r>
-        <w:rPr>
-          <w:sz w:val="32"/>
-          <w:szCs w:val="32"/>
-        </w:rPr>
-        <w:t>jest wykorzystywany przy tworzeniu producentów by zakończyć ich tworzenie bez potrzeby informowania programu o ich ilości.</w:t>
-      </w:r>
-    </w:p>
-    <w:p>
-      <w:pPr>
-        <w:rPr>
-          <w:sz w:val="32"/>
-          <w:szCs w:val="32"/>
-        </w:rPr>
-      </w:pPr>
-      <w:r>
-        <w:rPr>
-          <w:sz w:val="32"/>
-          <w:szCs w:val="32"/>
-        </w:rPr>
-        <w:tab/>
-      </w:r>
-    </w:p>
-    <w:p>
-      <w:pPr>
-        <w:rPr>
-          <w:b/>
-          <w:bCs/>
-          <w:sz w:val="36"/>
-          <w:szCs w:val="36"/>
-        </w:rPr>
-      </w:pPr>
-      <w:r>
-        <w:rPr>
-          <w:b/>
-          <w:bCs/>
-          <w:sz w:val="36"/>
-          <w:szCs w:val="36"/>
-        </w:rPr>
-        <w:t>6. Podział obowiązków</w:t>
+        <w:t>- Simulation</w:t>
+      </w:r>
+    </w:p>
+    <w:p>
+      <w:pPr>
+        <w:rPr>
+          <w:sz w:val="36"/>
+          <w:szCs w:val="36"/>
+        </w:rPr>
+      </w:pPr>
+      <w:r>
+        <w:rPr>
+          <w:sz w:val="36"/>
+          <w:szCs w:val="36"/>
+        </w:rPr>
+        <w:t>I</w:t>
+      </w:r>
+      <w:r>
+        <w:rPr>
+          <w:sz w:val="36"/>
+          <w:szCs w:val="36"/>
+        </w:rPr>
+        <w:t>nterfejs AbstractWorker</w:t>
+      </w:r>
+    </w:p>
+    <w:p>
+      <w:pPr>
+        <w:rPr>
+          <w:sz w:val="36"/>
+          <w:szCs w:val="36"/>
+        </w:rPr>
+      </w:pPr>
+      <w:r>
+        <w:rPr>
+          <w:sz w:val="36"/>
+          <w:szCs w:val="36"/>
+        </w:rPr>
+        <w:t>W</w:t>
+      </w:r>
+      <w:r>
+        <w:rPr>
+          <w:sz w:val="36"/>
+          <w:szCs w:val="36"/>
+        </w:rPr>
+        <w:t>yjątki związane z ww. klasami</w:t>
+      </w:r>
+    </w:p>
+    <w:p>
+      <w:pPr>
+        <w:rPr>
+          <w:sz w:val="36"/>
+          <w:szCs w:val="36"/>
+        </w:rPr>
+      </w:pPr>
+      <w:r>
+        <w:rPr>
+          <w:sz w:val="36"/>
+          <w:szCs w:val="36"/>
+        </w:rPr>
+        <w:t>Testy</w:t>
+      </w:r>
+      <w:r>
+        <w:rPr>
+          <w:sz w:val="36"/>
+          <w:szCs w:val="36"/>
+        </w:rPr>
+        <w:t xml:space="preserve"> jednostkowe</w:t>
+      </w:r>
+      <w:r>
+        <w:rPr>
+          <w:sz w:val="36"/>
+          <w:szCs w:val="36"/>
+        </w:rPr>
+        <w:t xml:space="preserve"> ww. klas</w:t>
+      </w:r>
+    </w:p>
+    <w:p>
+      <w:pPr>
+        <w:rPr>
+          <w:sz w:val="36"/>
+          <w:szCs w:val="36"/>
+        </w:rPr>
+      </w:pPr>
+    </w:p>
+    <w:p>
+      <w:pPr>
+        <w:rPr>
+          <w:b/>
+          <w:bCs/>
+          <w:sz w:val="36"/>
+          <w:szCs w:val="36"/>
+        </w:rPr>
+      </w:pPr>
+      <w:r>
+        <w:rPr>
+          <w:b/>
+          <w:bCs/>
+          <w:sz w:val="36"/>
+          <w:szCs w:val="36"/>
+        </w:rPr>
+        <w:t>Jakub Proboszcz:</w:t>
+      </w:r>
+    </w:p>
+    <w:p>
+      <w:pPr>
+        <w:rPr>
+          <w:sz w:val="36"/>
+          <w:szCs w:val="36"/>
+        </w:rPr>
+      </w:pPr>
+      <w:r>
+        <w:rPr>
+          <w:sz w:val="36"/>
+          <w:szCs w:val="36"/>
+        </w:rPr>
+        <w:t>Klasy:</w:t>
+      </w:r>
+    </w:p>
+    <w:p>
+      <w:pPr>
+        <w:rPr>
+          <w:sz w:val="36"/>
+          <w:szCs w:val="36"/>
+        </w:rPr>
+      </w:pPr>
+      <w:r>
+        <w:rPr>
+          <w:sz w:val="36"/>
+          <w:szCs w:val="36"/>
+        </w:rPr>
+        <w:t>-Price</w:t>
+      </w:r>
+    </w:p>
+    <w:p>
+      <w:pPr>
+        <w:rPr>
+          <w:sz w:val="36"/>
+          <w:szCs w:val="36"/>
+        </w:rPr>
+      </w:pPr>
+      <w:r>
+        <w:rPr>
+          <w:sz w:val="36"/>
+          <w:szCs w:val="36"/>
+        </w:rPr>
+        <w:t>- Game</w:t>
+      </w:r>
+    </w:p>
+    <w:p>
+      <w:pPr>
+        <w:rPr>
+          <w:sz w:val="36"/>
+          <w:szCs w:val="36"/>
+        </w:rPr>
+      </w:pPr>
+      <w:r>
+        <w:rPr>
+          <w:sz w:val="36"/>
+          <w:szCs w:val="36"/>
+        </w:rPr>
+        <w:t>- Puzzle</w:t>
+      </w:r>
+    </w:p>
+    <w:p>
+      <w:pPr>
+        <w:rPr>
+          <w:sz w:val="36"/>
+          <w:szCs w:val="36"/>
+        </w:rPr>
+      </w:pPr>
+      <w:r>
+        <w:rPr>
+          <w:sz w:val="36"/>
+          <w:szCs w:val="36"/>
+        </w:rPr>
+        <w:t xml:space="preserve">- </w:t>
+      </w:r>
+      <w:r>
+        <w:rPr>
+          <w:sz w:val="36"/>
+          <w:szCs w:val="36"/>
+        </w:rPr>
+        <w:t>CompetitiveGame</w:t>
+      </w:r>
+    </w:p>
+    <w:p>
+      <w:pPr>
+        <w:rPr>
+          <w:sz w:val="36"/>
+          <w:szCs w:val="36"/>
+        </w:rPr>
+      </w:pPr>
+      <w:r>
+        <w:rPr>
+          <w:sz w:val="36"/>
+          <w:szCs w:val="36"/>
+        </w:rPr>
+        <w:t>- InfiniteGame</w:t>
+      </w:r>
+    </w:p>
+    <w:p>
+      <w:pPr>
+        <w:rPr>
+          <w:sz w:val="36"/>
+          <w:szCs w:val="36"/>
+        </w:rPr>
+      </w:pPr>
+      <w:r>
+        <w:rPr>
+          <w:sz w:val="36"/>
+          <w:szCs w:val="36"/>
+        </w:rPr>
+        <w:t xml:space="preserve">- </w:t>
+      </w:r>
+      <w:r>
+        <w:rPr>
+          <w:sz w:val="36"/>
+          <w:szCs w:val="36"/>
+        </w:rPr>
+        <w:t>RoleplayingGame</w:t>
+      </w:r>
+    </w:p>
+    <w:p>
+      <w:pPr>
+        <w:rPr>
+          <w:sz w:val="36"/>
+          <w:szCs w:val="36"/>
+        </w:rPr>
+      </w:pPr>
+      <w:r>
+        <w:rPr>
+          <w:sz w:val="36"/>
+          <w:szCs w:val="36"/>
+        </w:rPr>
+        <w:t>- Producer</w:t>
+      </w:r>
+    </w:p>
+    <w:p>
+      <w:pPr>
+        <w:rPr>
+          <w:sz w:val="36"/>
+          <w:szCs w:val="36"/>
+        </w:rPr>
+      </w:pPr>
+      <w:r>
+        <w:rPr>
+          <w:sz w:val="36"/>
+          <w:szCs w:val="36"/>
+        </w:rPr>
+        <w:t>- ProducerDatabase</w:t>
+      </w:r>
+    </w:p>
+    <w:p>
+      <w:pPr>
+        <w:rPr>
+          <w:sz w:val="36"/>
+          <w:szCs w:val="36"/>
+        </w:rPr>
+      </w:pPr>
+      <w:r>
+        <w:rPr>
+          <w:sz w:val="36"/>
+          <w:szCs w:val="36"/>
+        </w:rPr>
+        <w:t>- TestingDatabase</w:t>
+      </w:r>
+    </w:p>
+    <w:p>
+      <w:pPr>
+        <w:rPr>
+          <w:sz w:val="36"/>
+          <w:szCs w:val="36"/>
+        </w:rPr>
+      </w:pPr>
+      <w:r>
+        <w:rPr>
+          <w:sz w:val="36"/>
+          <w:szCs w:val="36"/>
+        </w:rPr>
+        <w:t>- TestingRecord</w:t>
+      </w:r>
+    </w:p>
+    <w:p>
+      <w:pPr>
+        <w:rPr>
+          <w:sz w:val="36"/>
+          <w:szCs w:val="36"/>
+        </w:rPr>
+      </w:pPr>
+      <w:r>
+        <w:rPr>
+          <w:sz w:val="36"/>
+          <w:szCs w:val="36"/>
+        </w:rPr>
+        <w:t>I</w:t>
+      </w:r>
+      <w:r>
+        <w:rPr>
+          <w:sz w:val="36"/>
+          <w:szCs w:val="36"/>
+        </w:rPr>
+        <w:t>nterfejs AbstractGame</w:t>
+      </w:r>
+    </w:p>
+    <w:p>
+      <w:pPr>
+        <w:rPr>
+          <w:sz w:val="36"/>
+          <w:szCs w:val="36"/>
+        </w:rPr>
+      </w:pPr>
+      <w:r>
+        <w:rPr>
+          <w:sz w:val="36"/>
+          <w:szCs w:val="36"/>
+        </w:rPr>
+        <w:t>W</w:t>
+      </w:r>
+      <w:r>
+        <w:rPr>
+          <w:sz w:val="36"/>
+          <w:szCs w:val="36"/>
+        </w:rPr>
+        <w:t>yjątki związane z ww. klasami</w:t>
+      </w:r>
+    </w:p>
+    <w:p>
+      <w:pPr>
+        <w:rPr>
+          <w:sz w:val="36"/>
+          <w:szCs w:val="36"/>
+        </w:rPr>
+      </w:pPr>
+      <w:r>
+        <w:rPr>
+          <w:sz w:val="36"/>
+          <w:szCs w:val="36"/>
+        </w:rPr>
+        <w:t>T</w:t>
+      </w:r>
+      <w:r>
+        <w:rPr>
+          <w:sz w:val="36"/>
+          <w:szCs w:val="36"/>
+        </w:rPr>
+        <w:t xml:space="preserve">esty </w:t>
+      </w:r>
+      <w:r>
+        <w:rPr>
+          <w:sz w:val="36"/>
+          <w:szCs w:val="36"/>
+        </w:rPr>
+        <w:t xml:space="preserve">jednostkowe </w:t>
+      </w:r>
+      <w:r>
+        <w:rPr>
+          <w:sz w:val="36"/>
+          <w:szCs w:val="36"/>
+        </w:rPr>
+        <w:t>ww. klas</w:t>
+      </w:r>
+    </w:p>
+    <w:p>
+      <w:pPr>
+        <w:rPr>
+          <w:sz w:val="36"/>
+          <w:szCs w:val="36"/>
+        </w:rPr>
+      </w:pPr>
+    </w:p>
+    <w:p>
+      <w:pPr>
+        <w:rPr>
+          <w:b/>
+          <w:bCs/>
+          <w:sz w:val="36"/>
+          <w:szCs w:val="36"/>
+        </w:rPr>
+      </w:pPr>
+      <w:r>
+        <w:rPr>
+          <w:b/>
+          <w:bCs/>
+          <w:sz w:val="36"/>
+          <w:szCs w:val="36"/>
+        </w:rPr>
+        <w:t>Wspólnie:</w:t>
+      </w:r>
+    </w:p>
+    <w:p>
+      <w:pPr>
+        <w:rPr>
+          <w:sz w:val="36"/>
+          <w:szCs w:val="36"/>
+        </w:rPr>
+      </w:pPr>
+      <w:r>
+        <w:rPr>
+          <w:sz w:val="36"/>
+          <w:szCs w:val="36"/>
+        </w:rPr>
+        <w:lastRenderedPageBreak/>
+        <w:t>- poprawianie zauważonych drobnych bugów w</w:t>
+      </w:r>
+      <w:r>
+        <w:rPr>
+          <w:sz w:val="36"/>
+          <w:szCs w:val="36"/>
+        </w:rPr>
+        <w:t xml:space="preserve"> plikach</w:t>
+      </w:r>
+      <w:r>
+        <w:rPr>
+          <w:sz w:val="36"/>
+          <w:szCs w:val="36"/>
+        </w:rPr>
+        <w:t xml:space="preserve"> drugiej osoby</w:t>
+      </w:r>
+    </w:p>
+    <w:p>
+      <w:pPr>
+        <w:rPr>
+          <w:sz w:val="36"/>
+          <w:szCs w:val="36"/>
+        </w:rPr>
+      </w:pPr>
+      <w:r>
+        <w:rPr>
+          <w:sz w:val="36"/>
+          <w:szCs w:val="36"/>
+        </w:rPr>
+        <w:t>- main.cpp</w:t>
+      </w:r>
+    </w:p>
+    <w:p>
+      <w:pPr>
+        <w:rPr>
+          <w:sz w:val="36"/>
+          <w:szCs w:val="36"/>
+        </w:rPr>
+      </w:pPr>
+      <w:r>
+        <w:rPr>
+          <w:sz w:val="36"/>
+          <w:szCs w:val="36"/>
+        </w:rPr>
+        <w:t>- sprawozdanie</w:t>
+      </w:r>
+    </w:p>
+    <w:p>
+      <w:pPr>
+        <w:rPr>
+          <w:sz w:val="36"/>
+          <w:szCs w:val="36"/>
+        </w:rPr>
+      </w:pPr>
+      <w:r>
+        <w:rPr>
+          <w:sz w:val="36"/>
+          <w:szCs w:val="36"/>
+        </w:rPr>
+        <w:t>- testowe pliki wejściowe</w:t>
+      </w:r>
+    </w:p>
+    <w:p>
+      <w:pPr>
+        <w:rPr>
+          <w:sz w:val="36"/>
+          <w:szCs w:val="36"/>
+        </w:rPr>
+      </w:pPr>
+      <w:r>
+        <w:rPr>
+          <w:sz w:val="36"/>
+          <w:szCs w:val="36"/>
+        </w:rPr>
+        <w:t>- debugowanie i testy</w:t>
+      </w:r>
+      <w:r>
+        <w:rPr>
+          <w:sz w:val="36"/>
+          <w:szCs w:val="36"/>
+        </w:rPr>
+        <w:t xml:space="preserve"> integracyjne</w:t>
       </w:r>
     </w:p>
     <w:sectPr>

</xml_diff>